<commit_message>
i dont want but must
</commit_message>
<xml_diff>
--- a/7 семестр/КроссПрог/ЛР 5/КПП ЛР 5.docx
+++ b/7 семестр/КроссПрог/ЛР 5/КПП ЛР 5.docx
@@ -2155,6 +2155,9 @@
     <w:p>
       <w:pPr>
         <w:pStyle w:val="af"/>
+        <w:rPr>
+          <w:lang w:val="en-US"/>
+        </w:rPr>
       </w:pPr>
       <w:r>
         <w:rPr>
@@ -2162,38 +2165,38 @@
         </w:rPr>
         <w:t xml:space="preserve">        </w:t>
       </w:r>
-      <w:proofErr w:type="spellStart"/>
-      <w:proofErr w:type="gramStart"/>
-      <w:r>
-        <w:t>button.buttonColor</w:t>
-      </w:r>
-      <w:proofErr w:type="spellEnd"/>
-      <w:proofErr w:type="gramEnd"/>
-      <w:r>
-        <w:t xml:space="preserve"> = </w:t>
-      </w:r>
-      <w:proofErr w:type="spellStart"/>
-      <w:r>
-        <w:t>newColor</w:t>
-      </w:r>
-      <w:proofErr w:type="spellEnd"/>
-      <w:r>
-        <w:t>;</w:t>
-      </w:r>
-    </w:p>
-    <w:p>
-      <w:pPr>
-        <w:pStyle w:val="af"/>
-      </w:pPr>
-      <w:r>
+      <w:r>
+        <w:rPr>
+          <w:lang w:val="en-US"/>
+        </w:rPr>
+        <w:t>button.buttonColor = newColor;</w:t>
+      </w:r>
+    </w:p>
+    <w:p>
+      <w:pPr>
+        <w:pStyle w:val="af"/>
+        <w:rPr>
+          <w:lang w:val="en-US"/>
+        </w:rPr>
+      </w:pPr>
+      <w:r>
+        <w:rPr>
+          <w:lang w:val="en-US"/>
+        </w:rPr>
         <w:t xml:space="preserve">    }</w:t>
       </w:r>
     </w:p>
     <w:p>
       <w:pPr>
         <w:pStyle w:val="af"/>
-      </w:pPr>
-      <w:r>
+        <w:rPr>
+          <w:lang w:val="en-US"/>
+        </w:rPr>
+      </w:pPr>
+      <w:r>
+        <w:rPr>
+          <w:lang w:val="en-US"/>
+        </w:rPr>
         <w:t>}</w:t>
       </w:r>
     </w:p>
@@ -2207,7 +2210,76 @@
     </w:p>
     <w:p>
       <w:r>
-        <w:t xml:space="preserve">Для кнопок «Сохранить» и «Загрузить» был написан кастомный </w:t>
+        <w:t>Для</w:t>
+      </w:r>
+      <w:r>
+        <w:rPr>
+          <w:lang w:val="en-US"/>
+        </w:rPr>
+        <w:t xml:space="preserve"> </w:t>
+      </w:r>
+      <w:r>
+        <w:t>кнопок</w:t>
+      </w:r>
+      <w:r>
+        <w:rPr>
+          <w:lang w:val="en-US"/>
+        </w:rPr>
+        <w:t xml:space="preserve"> «</w:t>
+      </w:r>
+      <w:r>
+        <w:t>Сохранить</w:t>
+      </w:r>
+      <w:r>
+        <w:rPr>
+          <w:lang w:val="en-US"/>
+        </w:rPr>
+        <w:t xml:space="preserve">» </w:t>
+      </w:r>
+      <w:r>
+        <w:t>и</w:t>
+      </w:r>
+      <w:r>
+        <w:rPr>
+          <w:lang w:val="en-US"/>
+        </w:rPr>
+        <w:t xml:space="preserve"> «</w:t>
+      </w:r>
+      <w:r>
+        <w:t>Загрузить</w:t>
+      </w:r>
+      <w:r>
+        <w:rPr>
+          <w:lang w:val="en-US"/>
+        </w:rPr>
+        <w:t xml:space="preserve">» </w:t>
+      </w:r>
+      <w:r>
+        <w:t>был</w:t>
+      </w:r>
+      <w:r>
+        <w:rPr>
+          <w:lang w:val="en-US"/>
+        </w:rPr>
+        <w:t xml:space="preserve"> </w:t>
+      </w:r>
+      <w:r>
+        <w:t>написан</w:t>
+      </w:r>
+      <w:r>
+        <w:rPr>
+          <w:lang w:val="en-US"/>
+        </w:rPr>
+        <w:t xml:space="preserve"> </w:t>
+      </w:r>
+      <w:r>
+        <w:t>кастомный</w:t>
+      </w:r>
+      <w:r>
+        <w:rPr>
+          <w:lang w:val="en-US"/>
+        </w:rPr>
+        <w:t xml:space="preserve"> </w:t>
       </w:r>
       <w:r>
         <w:rPr>
@@ -2216,10 +2288,37 @@
         <w:t>QML</w:t>
       </w:r>
       <w:r>
+        <w:rPr>
+          <w:lang w:val="en-US"/>
+        </w:rPr>
         <w:t>-</w:t>
       </w:r>
       <w:r>
-        <w:t xml:space="preserve">элемент, наследующий свойства </w:t>
+        <w:t>элемент</w:t>
+      </w:r>
+      <w:r>
+        <w:rPr>
+          <w:lang w:val="en-US"/>
+        </w:rPr>
+        <w:t xml:space="preserve">, </w:t>
+      </w:r>
+      <w:r>
+        <w:t>наследующий</w:t>
+      </w:r>
+      <w:r>
+        <w:rPr>
+          <w:lang w:val="en-US"/>
+        </w:rPr>
+        <w:t xml:space="preserve"> </w:t>
+      </w:r>
+      <w:r>
+        <w:t>свойства</w:t>
+      </w:r>
+      <w:r>
+        <w:rPr>
+          <w:lang w:val="en-US"/>
+        </w:rPr>
+        <w:t xml:space="preserve"> </w:t>
       </w:r>
       <w:r>
         <w:rPr>
@@ -2228,12 +2327,86 @@
         <w:t>Button</w:t>
       </w:r>
       <w:r>
+        <w:rPr>
+          <w:lang w:val="en-US"/>
+        </w:rPr>
+        <w:t xml:space="preserve"> – </w:t>
+      </w:r>
+      <w:proofErr w:type="spellStart"/>
+      <w:r>
+        <w:rPr>
+          <w:lang w:val="en-US"/>
+        </w:rPr>
+        <w:t>ControlButton</w:t>
+      </w:r>
+      <w:proofErr w:type="spellEnd"/>
+      <w:r>
+        <w:rPr>
+          <w:lang w:val="en-US"/>
+        </w:rPr>
+        <w:t xml:space="preserve"> (</w:t>
+      </w:r>
+      <w:r>
+        <w:t>листинг</w:t>
+      </w:r>
+      <w:r>
+        <w:rPr>
+          <w:lang w:val="en-US"/>
+        </w:rPr>
+        <w:t xml:space="preserve"> 4.2). </w:t>
+      </w:r>
+      <w:r>
+        <w:t xml:space="preserve">Кнопки были добавлены в интерфейс с помощью </w:t>
+      </w:r>
+      <w:r>
+        <w:rPr>
+          <w:lang w:val="en-US"/>
+        </w:rPr>
+        <w:t>Qt</w:t>
+      </w:r>
+      <w:r>
         <w:t xml:space="preserve"> </w:t>
       </w:r>
       <w:r>
-        <w:t>–</w:t>
-      </w:r>
-      <w:r>
+        <w:rPr>
+          <w:lang w:val="en-US"/>
+        </w:rPr>
+        <w:t>Designer</w:t>
+      </w:r>
+      <w:r>
+        <w:t xml:space="preserve"> (</w:t>
+      </w:r>
+      <w:r>
+        <w:t>рисунок 4.2).</w:t>
+      </w:r>
+    </w:p>
+    <w:p>
+      <w:pPr>
+        <w:ind w:firstLine="0"/>
+      </w:pPr>
+    </w:p>
+    <w:p>
+      <w:pPr>
+        <w:rPr>
+          <w:lang w:val="en-US"/>
+        </w:rPr>
+      </w:pPr>
+      <w:r>
+        <w:t>Листинг</w:t>
+      </w:r>
+      <w:r>
+        <w:rPr>
+          <w:lang w:val="en-US"/>
+        </w:rPr>
+        <w:t xml:space="preserve"> 4.2 – </w:t>
+      </w:r>
+      <w:r>
+        <w:t>Код</w:t>
+      </w:r>
+      <w:r>
+        <w:rPr>
+          <w:lang w:val="en-US"/>
+        </w:rPr>
         <w:t xml:space="preserve"> </w:t>
       </w:r>
       <w:proofErr w:type="spellStart"/>
@@ -2245,57 +2418,9 @@
       </w:r>
       <w:proofErr w:type="spellEnd"/>
       <w:r>
-        <w:t xml:space="preserve"> (</w:t>
-      </w:r>
-      <w:r>
-        <w:t>листинг 4.2).</w:t>
-      </w:r>
-      <w:r>
-        <w:t xml:space="preserve"> </w:t>
-      </w:r>
-      <w:r>
-        <w:t xml:space="preserve">Кнопки были добавлены в интерфейс с помощью </w:t>
-      </w:r>
-      <w:r>
-        <w:rPr>
-          <w:lang w:val="en-US"/>
-        </w:rPr>
-        <w:t>Qt</w:t>
-      </w:r>
-      <w:r>
-        <w:t xml:space="preserve"> </w:t>
-      </w:r>
-      <w:r>
-        <w:rPr>
-          <w:lang w:val="en-US"/>
-        </w:rPr>
-        <w:t>Designer</w:t>
-      </w:r>
-      <w:r>
-        <w:t xml:space="preserve"> (</w:t>
-      </w:r>
-      <w:r>
-        <w:t>рисунок 4.2).</w:t>
-      </w:r>
-    </w:p>
-    <w:p>
-      <w:pPr>
-        <w:ind w:firstLine="0"/>
-      </w:pPr>
-    </w:p>
-    <w:p>
-      <w:r>
-        <w:t xml:space="preserve">Листинг 4.2 – Код </w:t>
-      </w:r>
-      <w:proofErr w:type="spellStart"/>
-      <w:r>
-        <w:rPr>
-          <w:lang w:val="en-US"/>
-        </w:rPr>
-        <w:t>ControlButton</w:t>
-      </w:r>
-      <w:proofErr w:type="spellEnd"/>
-      <w:r>
+        <w:rPr>
+          <w:lang w:val="en-US"/>
+        </w:rPr>
         <w:t>.</w:t>
       </w:r>
       <w:proofErr w:type="spellStart"/>
@@ -2406,48 +2531,34 @@
     <w:p>
       <w:pPr>
         <w:pStyle w:val="af"/>
-        <w:rPr>
-          <w:lang w:val="en-US"/>
-        </w:rPr>
-      </w:pPr>
-      <w:r>
-        <w:rPr>
-          <w:lang w:val="en-US"/>
-        </w:rPr>
-        <w:t xml:space="preserve">    text: "</w:t>
-      </w:r>
-      <w:proofErr w:type="spellStart"/>
-      <w:r>
-        <w:rPr>
-          <w:lang w:val="en-US"/>
-        </w:rPr>
-        <w:t>Управление</w:t>
-      </w:r>
-      <w:proofErr w:type="spellEnd"/>
-      <w:r>
-        <w:rPr>
-          <w:lang w:val="en-US"/>
-        </w:rPr>
-        <w:t>"</w:t>
-      </w:r>
-    </w:p>
-    <w:p>
-      <w:pPr>
-        <w:pStyle w:val="af"/>
-        <w:rPr>
-          <w:lang w:val="en-US"/>
-        </w:rPr>
-      </w:pPr>
-    </w:p>
-    <w:p>
-      <w:pPr>
-        <w:pStyle w:val="af"/>
-      </w:pPr>
-      <w:r>
-        <w:rPr>
-          <w:lang w:val="en-US"/>
-        </w:rPr>
-        <w:t xml:space="preserve">    width</w:t>
+      </w:pPr>
+      <w:r>
+        <w:rPr>
+          <w:lang w:val="en-US"/>
+        </w:rPr>
+        <w:t xml:space="preserve">    text</w:t>
+      </w:r>
+      <w:r>
+        <w:t>: "Управление"</w:t>
+      </w:r>
+    </w:p>
+    <w:p>
+      <w:pPr>
+        <w:pStyle w:val="af"/>
+      </w:pPr>
+    </w:p>
+    <w:p>
+      <w:pPr>
+        <w:pStyle w:val="af"/>
+      </w:pPr>
+      <w:r>
+        <w:t xml:space="preserve">    </w:t>
+      </w:r>
+      <w:r>
+        <w:rPr>
+          <w:lang w:val="en-US"/>
+        </w:rPr>
+        <w:t>width</w:t>
       </w:r>
       <w:r>
         <w:t>: 120</w:t>
@@ -2807,7 +2918,22 @@
         </w:rPr>
       </w:pPr>
       <w:r>
-        <w:t xml:space="preserve">Листинг 4.3 – Заголовок </w:t>
+        <w:t>Листинг</w:t>
+      </w:r>
+      <w:r>
+        <w:rPr>
+          <w:lang w:val="en-US"/>
+        </w:rPr>
+        <w:t xml:space="preserve"> 4.3 – </w:t>
+      </w:r>
+      <w:r>
+        <w:t>Заголовок</w:t>
+      </w:r>
+      <w:r>
+        <w:rPr>
+          <w:lang w:val="en-US"/>
+        </w:rPr>
+        <w:t xml:space="preserve"> </w:t>
       </w:r>
       <w:proofErr w:type="spellStart"/>
       <w:r>
@@ -3753,7 +3879,22 @@
         </w:rPr>
       </w:pPr>
       <w:r>
-        <w:t xml:space="preserve">Листинг 4.4 – Реализация </w:t>
+        <w:t>Листинг</w:t>
+      </w:r>
+      <w:r>
+        <w:rPr>
+          <w:lang w:val="en-US"/>
+        </w:rPr>
+        <w:t xml:space="preserve"> 4.4 – </w:t>
+      </w:r>
+      <w:r>
+        <w:t>Реализация</w:t>
+      </w:r>
+      <w:r>
+        <w:rPr>
+          <w:lang w:val="en-US"/>
+        </w:rPr>
+        <w:t xml:space="preserve"> </w:t>
       </w:r>
       <w:r>
         <w:rPr>
@@ -4165,8 +4306,14 @@
     <w:p>
       <w:pPr>
         <w:pStyle w:val="af"/>
-      </w:pPr>
-      <w:r>
+        <w:rPr>
+          <w:lang w:val="en-US"/>
+        </w:rPr>
+      </w:pPr>
+      <w:r>
+        <w:rPr>
+          <w:lang w:val="en-US"/>
+        </w:rPr>
         <w:t>{</w:t>
       </w:r>
     </w:p>
@@ -4175,6 +4322,9 @@
         <w:pStyle w:val="af"/>
       </w:pPr>
       <w:r>
+        <w:rPr>
+          <w:lang w:val="en-US"/>
+        </w:rPr>
         <w:t xml:space="preserve">    </w:t>
       </w:r>
       <w:r>
@@ -5103,6 +5253,9 @@
     <w:p>
       <w:pPr>
         <w:pStyle w:val="af"/>
+        <w:rPr>
+          <w:lang w:val="en-US"/>
+        </w:rPr>
       </w:pPr>
       <w:r>
         <w:rPr>
@@ -5111,33 +5264,93 @@
         <w:t xml:space="preserve">    return</w:t>
       </w:r>
       <w:r>
+        <w:rPr>
+          <w:lang w:val="en-US"/>
+        </w:rPr>
         <w:t xml:space="preserve"> 1;</w:t>
       </w:r>
     </w:p>
     <w:p>
       <w:pPr>
         <w:pStyle w:val="af"/>
-      </w:pPr>
-      <w:r>
+        <w:rPr>
+          <w:lang w:val="en-US"/>
+        </w:rPr>
+      </w:pPr>
+      <w:r>
+        <w:rPr>
+          <w:lang w:val="en-US"/>
+        </w:rPr>
         <w:t>}</w:t>
       </w:r>
     </w:p>
     <w:p>
       <w:pPr>
         <w:pStyle w:val="af"/>
-      </w:pPr>
-    </w:p>
-    <w:p>
-      <w:pPr>
-        <w:pStyle w:val="af"/>
-      </w:pPr>
-    </w:p>
-    <w:p>
-      <w:pPr>
-        <w:pStyle w:val="af"/>
-      </w:pPr>
-      <w:r>
-        <w:t>// загрузить игровое поле из файла</w:t>
+        <w:rPr>
+          <w:lang w:val="en-US"/>
+        </w:rPr>
+      </w:pPr>
+    </w:p>
+    <w:p>
+      <w:pPr>
+        <w:pStyle w:val="af"/>
+        <w:rPr>
+          <w:lang w:val="en-US"/>
+        </w:rPr>
+      </w:pPr>
+    </w:p>
+    <w:p>
+      <w:pPr>
+        <w:pStyle w:val="af"/>
+        <w:rPr>
+          <w:lang w:val="en-US"/>
+        </w:rPr>
+      </w:pPr>
+      <w:r>
+        <w:rPr>
+          <w:lang w:val="en-US"/>
+        </w:rPr>
+        <w:t xml:space="preserve">// </w:t>
+      </w:r>
+      <w:r>
+        <w:t>загрузить</w:t>
+      </w:r>
+      <w:r>
+        <w:rPr>
+          <w:lang w:val="en-US"/>
+        </w:rPr>
+        <w:t xml:space="preserve"> </w:t>
+      </w:r>
+      <w:r>
+        <w:t>игровое</w:t>
+      </w:r>
+      <w:r>
+        <w:rPr>
+          <w:lang w:val="en-US"/>
+        </w:rPr>
+        <w:t xml:space="preserve"> </w:t>
+      </w:r>
+      <w:r>
+        <w:t>поле</w:t>
+      </w:r>
+      <w:r>
+        <w:rPr>
+          <w:lang w:val="en-US"/>
+        </w:rPr>
+        <w:t xml:space="preserve"> </w:t>
+      </w:r>
+      <w:r>
+        <w:t>из</w:t>
+      </w:r>
+      <w:r>
+        <w:rPr>
+          <w:lang w:val="en-US"/>
+        </w:rPr>
+        <w:t xml:space="preserve"> </w:t>
+      </w:r>
+      <w:r>
+        <w:t>файла</w:t>
       </w:r>
     </w:p>
     <w:p>
@@ -5790,8 +6003,28 @@
     </w:p>
     <w:p/>
     <w:p>
-      <w:r>
-        <w:t xml:space="preserve">Листинг 4.5 – Код </w:t>
+      <w:pPr>
+        <w:rPr>
+          <w:lang w:val="en-US"/>
+        </w:rPr>
+      </w:pPr>
+      <w:r>
+        <w:t>Листинг</w:t>
+      </w:r>
+      <w:r>
+        <w:rPr>
+          <w:lang w:val="en-US"/>
+        </w:rPr>
+        <w:t xml:space="preserve"> 4.5 – </w:t>
+      </w:r>
+      <w:r>
+        <w:t>Код</w:t>
+      </w:r>
+      <w:r>
+        <w:rPr>
+          <w:lang w:val="en-US"/>
+        </w:rPr>
+        <w:t xml:space="preserve"> </w:t>
       </w:r>
       <w:r>
         <w:rPr>
@@ -6542,15 +6775,15 @@
     <w:p>
       <w:pPr>
         <w:pStyle w:val="af"/>
-        <w:rPr>
-          <w:lang w:val="en-US"/>
-        </w:rPr>
-      </w:pPr>
-      <w:r>
-        <w:rPr>
-          <w:lang w:val="en-US"/>
-        </w:rPr>
-        <w:t xml:space="preserve">    return </w:t>
+      </w:pPr>
+      <w:r>
+        <w:rPr>
+          <w:lang w:val="en-US"/>
+        </w:rPr>
+        <w:t xml:space="preserve">    return</w:t>
+      </w:r>
+      <w:r>
+        <w:t xml:space="preserve"> </w:t>
       </w:r>
       <w:proofErr w:type="spellStart"/>
       <w:proofErr w:type="gramStart"/>
@@ -6558,14 +6791,24 @@
         <w:rPr>
           <w:lang w:val="en-US"/>
         </w:rPr>
-        <w:t>app.exec</w:t>
+        <w:t>app</w:t>
       </w:r>
       <w:proofErr w:type="spellEnd"/>
       <w:proofErr w:type="gramEnd"/>
       <w:r>
-        <w:rPr>
-          <w:lang w:val="en-US"/>
-        </w:rPr>
+        <w:t>.</w:t>
+      </w:r>
+      <w:proofErr w:type="spellStart"/>
+      <w:proofErr w:type="gramStart"/>
+      <w:r>
+        <w:rPr>
+          <w:lang w:val="en-US"/>
+        </w:rPr>
+        <w:t>exec</w:t>
+      </w:r>
+      <w:proofErr w:type="spellEnd"/>
+      <w:proofErr w:type="gramEnd"/>
+      <w:r>
         <w:t>();</w:t>
       </w:r>
     </w:p>
@@ -6606,11 +6849,6 @@
     </w:p>
     <w:p/>
     <w:p>
-      <w:pPr>
-        <w:rPr>
-          <w:lang w:val="en-US"/>
-        </w:rPr>
-      </w:pPr>
       <w:r>
         <w:t xml:space="preserve">Листинг 4.6 – Обновлённый код </w:t>
       </w:r>
@@ -6635,6 +6873,28 @@
     <w:p>
       <w:pPr>
         <w:pStyle w:val="af"/>
+      </w:pPr>
+      <w:r>
+        <w:rPr>
+          <w:lang w:val="en-US"/>
+        </w:rPr>
+        <w:t>import</w:t>
+      </w:r>
+      <w:r>
+        <w:t xml:space="preserve"> </w:t>
+      </w:r>
+      <w:proofErr w:type="spellStart"/>
+      <w:r>
+        <w:rPr>
+          <w:lang w:val="en-US"/>
+        </w:rPr>
+        <w:t>QtQuick</w:t>
+      </w:r>
+      <w:proofErr w:type="spellEnd"/>
+    </w:p>
+    <w:p>
+      <w:pPr>
+        <w:pStyle w:val="af"/>
         <w:rPr>
           <w:lang w:val="en-US"/>
         </w:rPr>
@@ -6650,28 +6910,6 @@
         <w:rPr>
           <w:lang w:val="en-US"/>
         </w:rPr>
-        <w:t>QtQuick</w:t>
-      </w:r>
-      <w:proofErr w:type="spellEnd"/>
-    </w:p>
-    <w:p>
-      <w:pPr>
-        <w:pStyle w:val="af"/>
-        <w:rPr>
-          <w:lang w:val="en-US"/>
-        </w:rPr>
-      </w:pPr>
-      <w:r>
-        <w:rPr>
-          <w:lang w:val="en-US"/>
-        </w:rPr>
-        <w:t xml:space="preserve">import </w:t>
-      </w:r>
-      <w:proofErr w:type="spellStart"/>
-      <w:r>
-        <w:rPr>
-          <w:lang w:val="en-US"/>
-        </w:rPr>
         <w:t>QtQuick.Layouts</w:t>
       </w:r>
       <w:proofErr w:type="spellEnd"/>
@@ -6781,29 +7019,38 @@
     <w:p>
       <w:pPr>
         <w:pStyle w:val="af"/>
-        <w:rPr>
-          <w:lang w:val="en-US"/>
-        </w:rPr>
-      </w:pPr>
-      <w:r>
-        <w:rPr>
-          <w:lang w:val="en-US"/>
-        </w:rPr>
-        <w:t xml:space="preserve">    visible: true</w:t>
-      </w:r>
-    </w:p>
-    <w:p>
-      <w:pPr>
-        <w:pStyle w:val="af"/>
-        <w:rPr>
-          <w:lang w:val="en-US"/>
-        </w:rPr>
-      </w:pPr>
-      <w:r>
-        <w:rPr>
-          <w:lang w:val="en-US"/>
-        </w:rPr>
-        <w:t xml:space="preserve">    title: </w:t>
+      </w:pPr>
+      <w:r>
+        <w:rPr>
+          <w:lang w:val="en-US"/>
+        </w:rPr>
+        <w:t xml:space="preserve">    visible</w:t>
+      </w:r>
+      <w:r>
+        <w:t xml:space="preserve">: </w:t>
+      </w:r>
+      <w:r>
+        <w:rPr>
+          <w:lang w:val="en-US"/>
+        </w:rPr>
+        <w:t>true</w:t>
+      </w:r>
+    </w:p>
+    <w:p>
+      <w:pPr>
+        <w:pStyle w:val="af"/>
+      </w:pPr>
+      <w:r>
+        <w:t xml:space="preserve">    </w:t>
+      </w:r>
+      <w:r>
+        <w:rPr>
+          <w:lang w:val="en-US"/>
+        </w:rPr>
+        <w:t>title</w:t>
+      </w:r>
+      <w:r>
+        <w:t xml:space="preserve">: </w:t>
       </w:r>
       <w:proofErr w:type="spellStart"/>
       <w:proofErr w:type="gramStart"/>
@@ -6814,54 +7061,33 @@
         <w:t>qsTr</w:t>
       </w:r>
       <w:proofErr w:type="spellEnd"/>
-      <w:r>
-        <w:rPr>
-          <w:lang w:val="en-US"/>
-        </w:rPr>
-        <w:t>(</w:t>
-      </w:r>
       <w:proofErr w:type="gramEnd"/>
       <w:r>
-        <w:rPr>
-          <w:lang w:val="en-US"/>
-        </w:rPr>
-        <w:t>"</w:t>
+        <w:t>("</w:t>
       </w:r>
       <w:r>
         <w:t>КПП</w:t>
       </w:r>
       <w:r>
-        <w:rPr>
-          <w:lang w:val="en-US"/>
-        </w:rPr>
         <w:t xml:space="preserve">: </w:t>
       </w:r>
       <w:r>
         <w:t>ЛР</w:t>
       </w:r>
       <w:r>
-        <w:rPr>
-          <w:lang w:val="en-US"/>
-        </w:rPr>
         <w:t xml:space="preserve"> 5")</w:t>
       </w:r>
     </w:p>
     <w:p>
       <w:pPr>
         <w:pStyle w:val="af"/>
-        <w:rPr>
-          <w:lang w:val="en-US"/>
-        </w:rPr>
-      </w:pPr>
-    </w:p>
-    <w:p>
-      <w:pPr>
-        <w:pStyle w:val="af"/>
-      </w:pPr>
-      <w:r>
-        <w:rPr>
-          <w:lang w:val="en-US"/>
-        </w:rPr>
+      </w:pPr>
+    </w:p>
+    <w:p>
+      <w:pPr>
+        <w:pStyle w:val="af"/>
+      </w:pPr>
+      <w:r>
         <w:t xml:space="preserve">    </w:t>
       </w:r>
       <w:r>
@@ -7331,6 +7557,459 @@
         <w:rPr>
           <w:lang w:val="en-US"/>
         </w:rPr>
+        <w:t xml:space="preserve"> === redButtonIndex) {</w:t>
+      </w:r>
+    </w:p>
+    <w:p>
+      <w:pPr>
+        <w:pStyle w:val="af"/>
+        <w:rPr>
+          <w:lang w:val="en-US"/>
+        </w:rPr>
+      </w:pPr>
+      <w:r>
+        <w:rPr>
+          <w:lang w:val="en-US"/>
+        </w:rPr>
+        <w:t xml:space="preserve">                            </w:t>
+      </w:r>
+      <w:proofErr w:type="spellStart"/>
+      <w:proofErr w:type="gramStart"/>
+      <w:r>
+        <w:rPr>
+          <w:lang w:val="en-US"/>
+        </w:rPr>
+        <w:t>controller.setNewRedButton</w:t>
+      </w:r>
+      <w:proofErr w:type="spellEnd"/>
+      <w:proofErr w:type="gramEnd"/>
+      <w:r>
+        <w:rPr>
+          <w:lang w:val="en-US"/>
+        </w:rPr>
+        <w:t>();</w:t>
+      </w:r>
+    </w:p>
+    <w:p>
+      <w:pPr>
+        <w:pStyle w:val="af"/>
+        <w:rPr>
+          <w:lang w:val="en-US"/>
+        </w:rPr>
+      </w:pPr>
+      <w:r>
+        <w:rPr>
+          <w:lang w:val="en-US"/>
+        </w:rPr>
+        <w:t xml:space="preserve">                        }</w:t>
+      </w:r>
+    </w:p>
+    <w:p>
+      <w:pPr>
+        <w:pStyle w:val="af"/>
+        <w:rPr>
+          <w:lang w:val="en-US"/>
+        </w:rPr>
+      </w:pPr>
+      <w:r>
+        <w:rPr>
+          <w:lang w:val="en-US"/>
+        </w:rPr>
+        <w:t xml:space="preserve">                    }</w:t>
+      </w:r>
+    </w:p>
+    <w:p>
+      <w:pPr>
+        <w:pStyle w:val="af"/>
+        <w:rPr>
+          <w:lang w:val="en-US"/>
+        </w:rPr>
+      </w:pPr>
+      <w:r>
+        <w:rPr>
+          <w:lang w:val="en-US"/>
+        </w:rPr>
+        <w:t xml:space="preserve">                }</w:t>
+      </w:r>
+    </w:p>
+    <w:p>
+      <w:pPr>
+        <w:pStyle w:val="af"/>
+        <w:rPr>
+          <w:lang w:val="en-US"/>
+        </w:rPr>
+      </w:pPr>
+      <w:r>
+        <w:rPr>
+          <w:lang w:val="en-US"/>
+        </w:rPr>
+        <w:t xml:space="preserve">            }</w:t>
+      </w:r>
+    </w:p>
+    <w:p>
+      <w:pPr>
+        <w:pStyle w:val="af"/>
+        <w:rPr>
+          <w:lang w:val="en-US"/>
+        </w:rPr>
+      </w:pPr>
+      <w:r>
+        <w:rPr>
+          <w:lang w:val="en-US"/>
+        </w:rPr>
+        <w:t xml:space="preserve">        }</w:t>
+      </w:r>
+    </w:p>
+    <w:p>
+      <w:pPr>
+        <w:pStyle w:val="af"/>
+        <w:rPr>
+          <w:lang w:val="en-US"/>
+        </w:rPr>
+      </w:pPr>
+    </w:p>
+    <w:p>
+      <w:pPr>
+        <w:pStyle w:val="af"/>
+        <w:rPr>
+          <w:lang w:val="en-US"/>
+        </w:rPr>
+      </w:pPr>
+      <w:r>
+        <w:rPr>
+          <w:lang w:val="en-US"/>
+        </w:rPr>
+        <w:t xml:space="preserve">        Row {</w:t>
+      </w:r>
+    </w:p>
+    <w:p>
+      <w:pPr>
+        <w:pStyle w:val="af"/>
+        <w:rPr>
+          <w:lang w:val="en-US"/>
+        </w:rPr>
+      </w:pPr>
+      <w:r>
+        <w:rPr>
+          <w:lang w:val="en-US"/>
+        </w:rPr>
+        <w:t xml:space="preserve">            </w:t>
+      </w:r>
+      <w:proofErr w:type="spellStart"/>
+      <w:proofErr w:type="gramStart"/>
+      <w:r>
+        <w:rPr>
+          <w:lang w:val="en-US"/>
+        </w:rPr>
+        <w:t>anchors.horizontalCenter</w:t>
+      </w:r>
+      <w:proofErr w:type="spellEnd"/>
+      <w:proofErr w:type="gramEnd"/>
+      <w:r>
+        <w:rPr>
+          <w:lang w:val="en-US"/>
+        </w:rPr>
+        <w:t xml:space="preserve">: </w:t>
+      </w:r>
+      <w:proofErr w:type="spellStart"/>
+      <w:proofErr w:type="gramStart"/>
+      <w:r>
+        <w:rPr>
+          <w:lang w:val="en-US"/>
+        </w:rPr>
+        <w:t>parent.horizontalCenter</w:t>
+      </w:r>
+      <w:proofErr w:type="spellEnd"/>
+      <w:proofErr w:type="gramEnd"/>
+    </w:p>
+    <w:p>
+      <w:pPr>
+        <w:pStyle w:val="af"/>
+        <w:rPr>
+          <w:lang w:val="en-US"/>
+        </w:rPr>
+      </w:pPr>
+      <w:r>
+        <w:rPr>
+          <w:lang w:val="en-US"/>
+        </w:rPr>
+        <w:t xml:space="preserve">            spacing: 10</w:t>
+      </w:r>
+    </w:p>
+    <w:p>
+      <w:pPr>
+        <w:pStyle w:val="af"/>
+        <w:rPr>
+          <w:lang w:val="en-US"/>
+        </w:rPr>
+      </w:pPr>
+    </w:p>
+    <w:p>
+      <w:pPr>
+        <w:pStyle w:val="af"/>
+        <w:rPr>
+          <w:lang w:val="en-US"/>
+        </w:rPr>
+      </w:pPr>
+      <w:r>
+        <w:rPr>
+          <w:lang w:val="en-US"/>
+        </w:rPr>
+        <w:t xml:space="preserve">            </w:t>
+      </w:r>
+      <w:proofErr w:type="spellStart"/>
+      <w:r>
+        <w:rPr>
+          <w:lang w:val="en-US"/>
+        </w:rPr>
+        <w:t>ControlButton</w:t>
+      </w:r>
+      <w:proofErr w:type="spellEnd"/>
+      <w:r>
+        <w:rPr>
+          <w:lang w:val="en-US"/>
+        </w:rPr>
+        <w:t xml:space="preserve"> {</w:t>
+      </w:r>
+    </w:p>
+    <w:p>
+      <w:pPr>
+        <w:pStyle w:val="af"/>
+        <w:rPr>
+          <w:lang w:val="en-US"/>
+        </w:rPr>
+      </w:pPr>
+      <w:r>
+        <w:rPr>
+          <w:lang w:val="en-US"/>
+        </w:rPr>
+        <w:t xml:space="preserve">                text: "</w:t>
+      </w:r>
+      <w:r>
+        <w:t>Сохранить</w:t>
+      </w:r>
+      <w:r>
+        <w:rPr>
+          <w:lang w:val="en-US"/>
+        </w:rPr>
+        <w:t>"</w:t>
+      </w:r>
+    </w:p>
+    <w:p>
+      <w:pPr>
+        <w:pStyle w:val="af"/>
+        <w:rPr>
+          <w:lang w:val="en-US"/>
+        </w:rPr>
+      </w:pPr>
+      <w:r>
+        <w:rPr>
+          <w:lang w:val="en-US"/>
+        </w:rPr>
+        <w:t xml:space="preserve">                </w:t>
+      </w:r>
+      <w:proofErr w:type="spellStart"/>
+      <w:r>
+        <w:rPr>
+          <w:lang w:val="en-US"/>
+        </w:rPr>
+        <w:t>onButtonClick</w:t>
+      </w:r>
+      <w:proofErr w:type="spellEnd"/>
+      <w:r>
+        <w:rPr>
+          <w:lang w:val="en-US"/>
+        </w:rPr>
+        <w:t>: {</w:t>
+      </w:r>
+    </w:p>
+    <w:p>
+      <w:pPr>
+        <w:pStyle w:val="af"/>
+        <w:rPr>
+          <w:lang w:val="en-US"/>
+        </w:rPr>
+      </w:pPr>
+      <w:r>
+        <w:rPr>
+          <w:lang w:val="en-US"/>
+        </w:rPr>
+        <w:t xml:space="preserve">                    var states = []</w:t>
+      </w:r>
+    </w:p>
+    <w:p>
+      <w:pPr>
+        <w:pStyle w:val="af"/>
+        <w:rPr>
+          <w:lang w:val="en-US"/>
+        </w:rPr>
+      </w:pPr>
+    </w:p>
+    <w:p>
+      <w:pPr>
+        <w:pStyle w:val="af"/>
+        <w:rPr>
+          <w:lang w:val="en-US"/>
+        </w:rPr>
+      </w:pPr>
+      <w:r>
+        <w:rPr>
+          <w:lang w:val="en-US"/>
+        </w:rPr>
+        <w:t xml:space="preserve">                    for (var </w:t>
+      </w:r>
+      <w:proofErr w:type="spellStart"/>
+      <w:r>
+        <w:rPr>
+          <w:lang w:val="en-US"/>
+        </w:rPr>
+        <w:t>i</w:t>
+      </w:r>
+      <w:proofErr w:type="spellEnd"/>
+      <w:r>
+        <w:rPr>
+          <w:lang w:val="en-US"/>
+        </w:rPr>
+        <w:t xml:space="preserve"> = 0; </w:t>
+      </w:r>
+      <w:proofErr w:type="spellStart"/>
+      <w:r>
+        <w:rPr>
+          <w:lang w:val="en-US"/>
+        </w:rPr>
+        <w:t>i</w:t>
+      </w:r>
+      <w:proofErr w:type="spellEnd"/>
+      <w:r>
+        <w:rPr>
+          <w:lang w:val="en-US"/>
+        </w:rPr>
+        <w:t xml:space="preserve"> &lt; </w:t>
+      </w:r>
+      <w:proofErr w:type="spellStart"/>
+      <w:proofErr w:type="gramStart"/>
+      <w:r>
+        <w:rPr>
+          <w:lang w:val="en-US"/>
+        </w:rPr>
+        <w:t>repeater.count</w:t>
+      </w:r>
+      <w:proofErr w:type="spellEnd"/>
+      <w:proofErr w:type="gramEnd"/>
+      <w:r>
+        <w:rPr>
+          <w:lang w:val="en-US"/>
+        </w:rPr>
+        <w:t>; i++) {</w:t>
+      </w:r>
+    </w:p>
+    <w:p>
+      <w:pPr>
+        <w:pStyle w:val="af"/>
+        <w:rPr>
+          <w:lang w:val="en-US"/>
+        </w:rPr>
+      </w:pPr>
+      <w:r>
+        <w:rPr>
+          <w:lang w:val="en-US"/>
+        </w:rPr>
+        <w:t xml:space="preserve">                        var </w:t>
+      </w:r>
+      <w:proofErr w:type="spellStart"/>
+      <w:r>
+        <w:rPr>
+          <w:lang w:val="en-US"/>
+        </w:rPr>
+        <w:t>buttonColor</w:t>
+      </w:r>
+      <w:proofErr w:type="spellEnd"/>
+      <w:r>
+        <w:rPr>
+          <w:lang w:val="en-US"/>
+        </w:rPr>
+        <w:t xml:space="preserve"> = </w:t>
+      </w:r>
+      <w:proofErr w:type="spellStart"/>
+      <w:proofErr w:type="gramStart"/>
+      <w:r>
+        <w:rPr>
+          <w:lang w:val="en-US"/>
+        </w:rPr>
+        <w:t>repeater.itemAt</w:t>
+      </w:r>
+      <w:proofErr w:type="spellEnd"/>
+      <w:proofErr w:type="gramEnd"/>
+      <w:r>
+        <w:rPr>
+          <w:lang w:val="en-US"/>
+        </w:rPr>
+        <w:t>(</w:t>
+      </w:r>
+      <w:proofErr w:type="spellStart"/>
+      <w:r>
+        <w:rPr>
+          <w:lang w:val="en-US"/>
+        </w:rPr>
+        <w:t>i</w:t>
+      </w:r>
+      <w:proofErr w:type="spellEnd"/>
+      <w:proofErr w:type="gramStart"/>
+      <w:r>
+        <w:rPr>
+          <w:lang w:val="en-US"/>
+        </w:rPr>
+        <w:t>).</w:t>
+      </w:r>
+      <w:proofErr w:type="spellStart"/>
+      <w:r>
+        <w:rPr>
+          <w:lang w:val="en-US"/>
+        </w:rPr>
+        <w:t>buttonColor</w:t>
+      </w:r>
+      <w:proofErr w:type="spellEnd"/>
+      <w:proofErr w:type="gramEnd"/>
+    </w:p>
+    <w:p>
+      <w:pPr>
+        <w:pStyle w:val="af"/>
+        <w:rPr>
+          <w:lang w:val="en-US"/>
+        </w:rPr>
+      </w:pPr>
+      <w:r>
+        <w:rPr>
+          <w:lang w:val="en-US"/>
+        </w:rPr>
+        <w:t xml:space="preserve">                        var </w:t>
+      </w:r>
+      <w:proofErr w:type="spellStart"/>
+      <w:r>
+        <w:rPr>
+          <w:lang w:val="en-US"/>
+        </w:rPr>
+        <w:t>isPressed</w:t>
+      </w:r>
+      <w:proofErr w:type="spellEnd"/>
+      <w:r>
+        <w:rPr>
+          <w:lang w:val="en-US"/>
+        </w:rPr>
+        <w:t xml:space="preserve"> = (</w:t>
+      </w:r>
+      <w:proofErr w:type="spellStart"/>
+      <w:r>
+        <w:rPr>
+          <w:lang w:val="en-US"/>
+        </w:rPr>
+        <w:t>buttonColor</w:t>
+      </w:r>
+      <w:proofErr w:type="spellEnd"/>
+      <w:r>
+        <w:rPr>
+          <w:lang w:val="en-US"/>
+        </w:rPr>
         <w:t xml:space="preserve"> === </w:t>
       </w:r>
       <w:proofErr w:type="spellStart"/>
@@ -7338,72 +8017,547 @@
         <w:rPr>
           <w:lang w:val="en-US"/>
         </w:rPr>
+        <w:t>pressedColor</w:t>
+      </w:r>
+      <w:proofErr w:type="spellEnd"/>
+      <w:proofErr w:type="gramStart"/>
+      <w:r>
+        <w:rPr>
+          <w:lang w:val="en-US"/>
+        </w:rPr>
+        <w:t>) ?</w:t>
+      </w:r>
+      <w:proofErr w:type="gramEnd"/>
+      <w:r>
+        <w:rPr>
+          <w:lang w:val="en-US"/>
+        </w:rPr>
+        <w:t xml:space="preserve"> </w:t>
+      </w:r>
+      <w:proofErr w:type="gramStart"/>
+      <w:r>
+        <w:rPr>
+          <w:lang w:val="en-US"/>
+        </w:rPr>
+        <w:t>1 :</w:t>
+      </w:r>
+      <w:proofErr w:type="gramEnd"/>
+      <w:r>
+        <w:rPr>
+          <w:lang w:val="en-US"/>
+        </w:rPr>
+        <w:t xml:space="preserve"> 0</w:t>
+      </w:r>
+    </w:p>
+    <w:p>
+      <w:pPr>
+        <w:pStyle w:val="af"/>
+        <w:rPr>
+          <w:lang w:val="en-US"/>
+        </w:rPr>
+      </w:pPr>
+      <w:r>
+        <w:rPr>
+          <w:lang w:val="en-US"/>
+        </w:rPr>
+        <w:t xml:space="preserve">                        </w:t>
+      </w:r>
+      <w:proofErr w:type="spellStart"/>
+      <w:proofErr w:type="gramStart"/>
+      <w:r>
+        <w:rPr>
+          <w:lang w:val="en-US"/>
+        </w:rPr>
+        <w:t>states.push</w:t>
+      </w:r>
+      <w:proofErr w:type="spellEnd"/>
+      <w:proofErr w:type="gramEnd"/>
+      <w:r>
+        <w:rPr>
+          <w:lang w:val="en-US"/>
+        </w:rPr>
+        <w:t>(</w:t>
+      </w:r>
+      <w:proofErr w:type="spellStart"/>
+      <w:r>
+        <w:rPr>
+          <w:lang w:val="en-US"/>
+        </w:rPr>
+        <w:t>isPressed</w:t>
+      </w:r>
+      <w:proofErr w:type="spellEnd"/>
+      <w:r>
+        <w:rPr>
+          <w:lang w:val="en-US"/>
+        </w:rPr>
+        <w:t>)</w:t>
+      </w:r>
+    </w:p>
+    <w:p>
+      <w:pPr>
+        <w:pStyle w:val="af"/>
+        <w:rPr>
+          <w:lang w:val="en-US"/>
+        </w:rPr>
+      </w:pPr>
+      <w:r>
+        <w:rPr>
+          <w:lang w:val="en-US"/>
+        </w:rPr>
+        <w:t xml:space="preserve">                    }</w:t>
+      </w:r>
+    </w:p>
+    <w:p>
+      <w:pPr>
+        <w:pStyle w:val="af"/>
+        <w:rPr>
+          <w:lang w:val="en-US"/>
+        </w:rPr>
+      </w:pPr>
+    </w:p>
+    <w:p>
+      <w:pPr>
+        <w:pStyle w:val="af"/>
+        <w:rPr>
+          <w:lang w:val="en-US"/>
+        </w:rPr>
+      </w:pPr>
+      <w:r>
+        <w:rPr>
+          <w:lang w:val="en-US"/>
+        </w:rPr>
+        <w:t xml:space="preserve">                    </w:t>
+      </w:r>
+      <w:proofErr w:type="spellStart"/>
+      <w:proofErr w:type="gramStart"/>
+      <w:r>
+        <w:rPr>
+          <w:lang w:val="en-US"/>
+        </w:rPr>
+        <w:t>controller.saveState</w:t>
+      </w:r>
+      <w:proofErr w:type="spellEnd"/>
+      <w:proofErr w:type="gramEnd"/>
+      <w:r>
+        <w:rPr>
+          <w:lang w:val="en-US"/>
+        </w:rPr>
+        <w:t>(states)</w:t>
+      </w:r>
+    </w:p>
+    <w:p>
+      <w:pPr>
+        <w:pStyle w:val="af"/>
+        <w:rPr>
+          <w:lang w:val="en-US"/>
+        </w:rPr>
+      </w:pPr>
+      <w:r>
+        <w:rPr>
+          <w:lang w:val="en-US"/>
+        </w:rPr>
+        <w:t xml:space="preserve">                }</w:t>
+      </w:r>
+    </w:p>
+    <w:p>
+      <w:pPr>
+        <w:pStyle w:val="af"/>
+        <w:rPr>
+          <w:lang w:val="en-US"/>
+        </w:rPr>
+      </w:pPr>
+      <w:r>
+        <w:rPr>
+          <w:lang w:val="en-US"/>
+        </w:rPr>
+        <w:t xml:space="preserve">            }</w:t>
+      </w:r>
+    </w:p>
+    <w:p>
+      <w:pPr>
+        <w:pStyle w:val="af"/>
+        <w:rPr>
+          <w:lang w:val="en-US"/>
+        </w:rPr>
+      </w:pPr>
+    </w:p>
+    <w:p>
+      <w:pPr>
+        <w:pStyle w:val="af"/>
+        <w:rPr>
+          <w:lang w:val="en-US"/>
+        </w:rPr>
+      </w:pPr>
+      <w:r>
+        <w:rPr>
+          <w:lang w:val="en-US"/>
+        </w:rPr>
+        <w:t xml:space="preserve">            </w:t>
+      </w:r>
+      <w:proofErr w:type="spellStart"/>
+      <w:r>
+        <w:rPr>
+          <w:lang w:val="en-US"/>
+        </w:rPr>
+        <w:t>ControlButton</w:t>
+      </w:r>
+      <w:proofErr w:type="spellEnd"/>
+      <w:r>
+        <w:rPr>
+          <w:lang w:val="en-US"/>
+        </w:rPr>
+        <w:t xml:space="preserve"> {</w:t>
+      </w:r>
+    </w:p>
+    <w:p>
+      <w:pPr>
+        <w:pStyle w:val="af"/>
+        <w:rPr>
+          <w:lang w:val="en-US"/>
+        </w:rPr>
+      </w:pPr>
+      <w:r>
+        <w:rPr>
+          <w:lang w:val="en-US"/>
+        </w:rPr>
+        <w:t xml:space="preserve">                text: "</w:t>
+      </w:r>
+      <w:r>
+        <w:t>Загрузить</w:t>
+      </w:r>
+      <w:r>
+        <w:rPr>
+          <w:lang w:val="en-US"/>
+        </w:rPr>
+        <w:t>"</w:t>
+      </w:r>
+    </w:p>
+    <w:p>
+      <w:pPr>
+        <w:pStyle w:val="af"/>
+        <w:rPr>
+          <w:lang w:val="en-US"/>
+        </w:rPr>
+      </w:pPr>
+      <w:r>
+        <w:rPr>
+          <w:lang w:val="en-US"/>
+        </w:rPr>
+        <w:t xml:space="preserve">                </w:t>
+      </w:r>
+      <w:proofErr w:type="spellStart"/>
+      <w:r>
+        <w:rPr>
+          <w:lang w:val="en-US"/>
+        </w:rPr>
+        <w:t>onButtonClick</w:t>
+      </w:r>
+      <w:proofErr w:type="spellEnd"/>
+      <w:r>
+        <w:rPr>
+          <w:lang w:val="en-US"/>
+        </w:rPr>
+        <w:t>: {</w:t>
+      </w:r>
+    </w:p>
+    <w:p>
+      <w:pPr>
+        <w:pStyle w:val="af"/>
+        <w:rPr>
+          <w:lang w:val="en-US"/>
+        </w:rPr>
+      </w:pPr>
+      <w:r>
+        <w:rPr>
+          <w:lang w:val="en-US"/>
+        </w:rPr>
+        <w:t xml:space="preserve">                    var states = </w:t>
+      </w:r>
+      <w:proofErr w:type="spellStart"/>
+      <w:proofErr w:type="gramStart"/>
+      <w:r>
+        <w:rPr>
+          <w:lang w:val="en-US"/>
+        </w:rPr>
+        <w:t>controller.loadState</w:t>
+      </w:r>
+      <w:proofErr w:type="spellEnd"/>
+      <w:proofErr w:type="gramEnd"/>
+      <w:r>
+        <w:rPr>
+          <w:lang w:val="en-US"/>
+        </w:rPr>
+        <w:t>()</w:t>
+      </w:r>
+    </w:p>
+    <w:p>
+      <w:pPr>
+        <w:pStyle w:val="af"/>
+        <w:rPr>
+          <w:lang w:val="en-US"/>
+        </w:rPr>
+      </w:pPr>
+    </w:p>
+    <w:p>
+      <w:pPr>
+        <w:pStyle w:val="af"/>
+        <w:rPr>
+          <w:lang w:val="en-US"/>
+        </w:rPr>
+      </w:pPr>
+      <w:r>
+        <w:rPr>
+          <w:lang w:val="en-US"/>
+        </w:rPr>
+        <w:t xml:space="preserve">                    for (var </w:t>
+      </w:r>
+      <w:proofErr w:type="spellStart"/>
+      <w:r>
+        <w:rPr>
+          <w:lang w:val="en-US"/>
+        </w:rPr>
+        <w:t>i</w:t>
+      </w:r>
+      <w:proofErr w:type="spellEnd"/>
+      <w:r>
+        <w:rPr>
+          <w:lang w:val="en-US"/>
+        </w:rPr>
+        <w:t xml:space="preserve"> = 0; </w:t>
+      </w:r>
+      <w:proofErr w:type="spellStart"/>
+      <w:r>
+        <w:rPr>
+          <w:lang w:val="en-US"/>
+        </w:rPr>
+        <w:t>i</w:t>
+      </w:r>
+      <w:proofErr w:type="spellEnd"/>
+      <w:r>
+        <w:rPr>
+          <w:lang w:val="en-US"/>
+        </w:rPr>
+        <w:t xml:space="preserve"> &lt; </w:t>
+      </w:r>
+      <w:proofErr w:type="spellStart"/>
+      <w:proofErr w:type="gramStart"/>
+      <w:r>
+        <w:rPr>
+          <w:lang w:val="en-US"/>
+        </w:rPr>
+        <w:t>repeater.count</w:t>
+      </w:r>
+      <w:proofErr w:type="spellEnd"/>
+      <w:proofErr w:type="gramEnd"/>
+      <w:r>
+        <w:rPr>
+          <w:lang w:val="en-US"/>
+        </w:rPr>
+        <w:t>; i++) {</w:t>
+      </w:r>
+    </w:p>
+    <w:p>
+      <w:pPr>
+        <w:pStyle w:val="af"/>
+        <w:rPr>
+          <w:lang w:val="en-US"/>
+        </w:rPr>
+      </w:pPr>
+      <w:r>
+        <w:rPr>
+          <w:lang w:val="en-US"/>
+        </w:rPr>
+        <w:t xml:space="preserve">                        </w:t>
+      </w:r>
+      <w:proofErr w:type="spellStart"/>
+      <w:proofErr w:type="gramStart"/>
+      <w:r>
+        <w:rPr>
+          <w:lang w:val="en-US"/>
+        </w:rPr>
+        <w:t>repeater.itemAt</w:t>
+      </w:r>
+      <w:proofErr w:type="spellEnd"/>
+      <w:proofErr w:type="gramEnd"/>
+      <w:r>
+        <w:rPr>
+          <w:lang w:val="en-US"/>
+        </w:rPr>
+        <w:t>(</w:t>
+      </w:r>
+      <w:proofErr w:type="spellStart"/>
+      <w:r>
+        <w:rPr>
+          <w:lang w:val="en-US"/>
+        </w:rPr>
+        <w:t>i</w:t>
+      </w:r>
+      <w:proofErr w:type="spellEnd"/>
+      <w:proofErr w:type="gramStart"/>
+      <w:r>
+        <w:rPr>
+          <w:lang w:val="en-US"/>
+        </w:rPr>
+        <w:t>).</w:t>
+      </w:r>
+      <w:proofErr w:type="spellStart"/>
+      <w:r>
+        <w:rPr>
+          <w:lang w:val="en-US"/>
+        </w:rPr>
+        <w:t>buttonColor</w:t>
+      </w:r>
+      <w:proofErr w:type="spellEnd"/>
+      <w:proofErr w:type="gramEnd"/>
+      <w:r>
+        <w:rPr>
+          <w:lang w:val="en-US"/>
+        </w:rPr>
+        <w:t xml:space="preserve"> = states[</w:t>
+      </w:r>
+      <w:proofErr w:type="spellStart"/>
+      <w:r>
+        <w:rPr>
+          <w:lang w:val="en-US"/>
+        </w:rPr>
+        <w:t>i</w:t>
+      </w:r>
+      <w:proofErr w:type="spellEnd"/>
+      <w:proofErr w:type="gramStart"/>
+      <w:r>
+        <w:rPr>
+          <w:lang w:val="en-US"/>
+        </w:rPr>
+        <w:t>] ?</w:t>
+      </w:r>
+      <w:proofErr w:type="gramEnd"/>
+      <w:r>
+        <w:rPr>
+          <w:lang w:val="en-US"/>
+        </w:rPr>
+        <w:t xml:space="preserve"> </w:t>
+      </w:r>
+      <w:proofErr w:type="spellStart"/>
+      <w:proofErr w:type="gramStart"/>
+      <w:r>
+        <w:rPr>
+          <w:lang w:val="en-US"/>
+        </w:rPr>
+        <w:t>pressedColor</w:t>
+      </w:r>
+      <w:proofErr w:type="spellEnd"/>
+      <w:r>
+        <w:rPr>
+          <w:lang w:val="en-US"/>
+        </w:rPr>
+        <w:t xml:space="preserve"> :</w:t>
+      </w:r>
+      <w:proofErr w:type="gramEnd"/>
+      <w:r>
+        <w:rPr>
+          <w:lang w:val="en-US"/>
+        </w:rPr>
+        <w:t xml:space="preserve"> </w:t>
+      </w:r>
+      <w:proofErr w:type="spellStart"/>
+      <w:r>
+        <w:rPr>
+          <w:lang w:val="en-US"/>
+        </w:rPr>
+        <w:t>defaultColor</w:t>
+      </w:r>
+      <w:proofErr w:type="spellEnd"/>
+      <w:r>
+        <w:rPr>
+          <w:lang w:val="en-US"/>
+        </w:rPr>
+        <w:t>;</w:t>
+      </w:r>
+    </w:p>
+    <w:p>
+      <w:pPr>
+        <w:pStyle w:val="af"/>
+        <w:rPr>
+          <w:lang w:val="en-US"/>
+        </w:rPr>
+      </w:pPr>
+      <w:r>
+        <w:rPr>
+          <w:lang w:val="en-US"/>
+        </w:rPr>
+        <w:t xml:space="preserve">                        if (states[</w:t>
+      </w:r>
+      <w:proofErr w:type="spellStart"/>
+      <w:r>
+        <w:rPr>
+          <w:lang w:val="en-US"/>
+        </w:rPr>
+        <w:t>i</w:t>
+      </w:r>
+      <w:proofErr w:type="spellEnd"/>
+      <w:r>
+        <w:rPr>
+          <w:lang w:val="en-US"/>
+        </w:rPr>
+        <w:t xml:space="preserve">]) </w:t>
+      </w:r>
+      <w:proofErr w:type="gramStart"/>
+      <w:r>
+        <w:rPr>
+          <w:lang w:val="en-US"/>
+        </w:rPr>
+        <w:t xml:space="preserve">{ </w:t>
+      </w:r>
+      <w:proofErr w:type="spellStart"/>
+      <w:r>
+        <w:rPr>
+          <w:lang w:val="en-US"/>
+        </w:rPr>
         <w:t>redButtonIndex</w:t>
       </w:r>
       <w:proofErr w:type="spellEnd"/>
-      <w:r>
-        <w:rPr>
-          <w:lang w:val="en-US"/>
-        </w:rPr>
-        <w:t>) {</w:t>
-      </w:r>
-    </w:p>
-    <w:p>
-      <w:pPr>
-        <w:pStyle w:val="af"/>
-        <w:rPr>
-          <w:lang w:val="en-US"/>
-        </w:rPr>
-      </w:pPr>
-      <w:r>
-        <w:rPr>
-          <w:lang w:val="en-US"/>
-        </w:rPr>
-        <w:t xml:space="preserve">                            </w:t>
-      </w:r>
-      <w:proofErr w:type="spellStart"/>
+      <w:proofErr w:type="gramEnd"/>
+      <w:r>
+        <w:rPr>
+          <w:lang w:val="en-US"/>
+        </w:rPr>
+        <w:t xml:space="preserve"> = </w:t>
+      </w:r>
+      <w:proofErr w:type="spellStart"/>
+      <w:r>
+        <w:rPr>
+          <w:lang w:val="en-US"/>
+        </w:rPr>
+        <w:t>i</w:t>
+      </w:r>
+      <w:proofErr w:type="spellEnd"/>
       <w:proofErr w:type="gramStart"/>
       <w:r>
         <w:rPr>
           <w:lang w:val="en-US"/>
         </w:rPr>
-        <w:t>controller.setNewRedButton</w:t>
-      </w:r>
-      <w:proofErr w:type="spellEnd"/>
+        <w:t>; }</w:t>
+      </w:r>
       <w:proofErr w:type="gramEnd"/>
-      <w:r>
-        <w:rPr>
-          <w:lang w:val="en-US"/>
-        </w:rPr>
-        <w:t>();</w:t>
-      </w:r>
-    </w:p>
-    <w:p>
-      <w:pPr>
-        <w:pStyle w:val="af"/>
-        <w:rPr>
-          <w:lang w:val="en-US"/>
-        </w:rPr>
-      </w:pPr>
-      <w:r>
-        <w:rPr>
-          <w:lang w:val="en-US"/>
-        </w:rPr>
-        <w:t xml:space="preserve">                        }</w:t>
-      </w:r>
-    </w:p>
-    <w:p>
-      <w:pPr>
-        <w:pStyle w:val="af"/>
-        <w:rPr>
-          <w:lang w:val="en-US"/>
-        </w:rPr>
-      </w:pPr>
-      <w:r>
-        <w:rPr>
-          <w:lang w:val="en-US"/>
-        </w:rPr>
-        <w:t xml:space="preserve">                    }</w:t>
+    </w:p>
+    <w:p>
+      <w:pPr>
+        <w:pStyle w:val="af"/>
+        <w:rPr>
+          <w:lang w:val="en-US"/>
+        </w:rPr>
+      </w:pPr>
+      <w:r>
+        <w:rPr>
+          <w:lang w:val="en-US"/>
+        </w:rPr>
+        <w:t xml:space="preserve">                    </w:t>
+      </w:r>
+      <w:r>
+        <w:rPr>
+          <w:lang w:val="en-US"/>
+        </w:rPr>
+        <w:t>}</w:t>
       </w:r>
     </w:p>
     <w:p>
@@ -7445,29 +8599,269 @@
         <w:rPr>
           <w:lang w:val="en-US"/>
         </w:rPr>
-        <w:t xml:space="preserve">        }</w:t>
-      </w:r>
-    </w:p>
-    <w:p>
-      <w:pPr>
-        <w:pStyle w:val="af"/>
-        <w:rPr>
-          <w:lang w:val="en-US"/>
-        </w:rPr>
-      </w:pPr>
-    </w:p>
-    <w:p>
-      <w:pPr>
-        <w:pStyle w:val="af"/>
-        <w:rPr>
-          <w:lang w:val="en-US"/>
-        </w:rPr>
-      </w:pPr>
-      <w:r>
-        <w:rPr>
-          <w:lang w:val="en-US"/>
-        </w:rPr>
-        <w:t xml:space="preserve">        Row {</w:t>
+        <w:t xml:space="preserve">        </w:t>
+      </w:r>
+      <w:r>
+        <w:rPr>
+          <w:lang w:val="en-US"/>
+        </w:rPr>
+        <w:t>}</w:t>
+      </w:r>
+    </w:p>
+    <w:p>
+      <w:pPr>
+        <w:pStyle w:val="af"/>
+        <w:rPr>
+          <w:lang w:val="en-US"/>
+        </w:rPr>
+      </w:pPr>
+      <w:r>
+        <w:rPr>
+          <w:lang w:val="en-US"/>
+        </w:rPr>
+        <w:t xml:space="preserve">    }</w:t>
+      </w:r>
+    </w:p>
+    <w:p>
+      <w:pPr>
+        <w:pStyle w:val="af"/>
+        <w:rPr>
+          <w:lang w:val="en-US"/>
+        </w:rPr>
+      </w:pPr>
+    </w:p>
+    <w:p>
+      <w:pPr>
+        <w:pStyle w:val="af"/>
+        <w:rPr>
+          <w:lang w:val="en-US"/>
+        </w:rPr>
+      </w:pPr>
+      <w:r>
+        <w:rPr>
+          <w:lang w:val="en-US"/>
+        </w:rPr>
+        <w:t xml:space="preserve">    // </w:t>
+      </w:r>
+      <w:r>
+        <w:t>обновление</w:t>
+      </w:r>
+      <w:r>
+        <w:rPr>
+          <w:lang w:val="en-US"/>
+        </w:rPr>
+        <w:t xml:space="preserve"> </w:t>
+      </w:r>
+      <w:proofErr w:type="spellStart"/>
+      <w:r>
+        <w:rPr>
+          <w:lang w:val="en-US"/>
+        </w:rPr>
+        <w:t>redButtonIndex</w:t>
+      </w:r>
+      <w:proofErr w:type="spellEnd"/>
+    </w:p>
+    <w:p>
+      <w:pPr>
+        <w:pStyle w:val="af"/>
+        <w:rPr>
+          <w:lang w:val="en-US"/>
+        </w:rPr>
+      </w:pPr>
+      <w:r>
+        <w:rPr>
+          <w:lang w:val="en-US"/>
+        </w:rPr>
+        <w:t xml:space="preserve">    Connections</w:t>
+      </w:r>
+    </w:p>
+    <w:p>
+      <w:pPr>
+        <w:pStyle w:val="af"/>
+        <w:rPr>
+          <w:lang w:val="en-US"/>
+        </w:rPr>
+      </w:pPr>
+      <w:r>
+        <w:rPr>
+          <w:lang w:val="en-US"/>
+        </w:rPr>
+        <w:t xml:space="preserve">    {</w:t>
+      </w:r>
+    </w:p>
+    <w:p>
+      <w:pPr>
+        <w:pStyle w:val="af"/>
+        <w:rPr>
+          <w:lang w:val="en-US"/>
+        </w:rPr>
+      </w:pPr>
+      <w:r>
+        <w:rPr>
+          <w:lang w:val="en-US"/>
+        </w:rPr>
+        <w:t xml:space="preserve">        target: controller</w:t>
+      </w:r>
+    </w:p>
+    <w:p>
+      <w:pPr>
+        <w:pStyle w:val="af"/>
+        <w:rPr>
+          <w:lang w:val="en-US"/>
+        </w:rPr>
+      </w:pPr>
+      <w:r>
+        <w:rPr>
+          <w:lang w:val="en-US"/>
+        </w:rPr>
+        <w:t xml:space="preserve">        function </w:t>
+      </w:r>
+      <w:proofErr w:type="spellStart"/>
+      <w:proofErr w:type="gramStart"/>
+      <w:r>
+        <w:rPr>
+          <w:lang w:val="en-US"/>
+        </w:rPr>
+        <w:t>onRedButtonIndexChanged</w:t>
+      </w:r>
+      <w:proofErr w:type="spellEnd"/>
+      <w:r>
+        <w:rPr>
+          <w:lang w:val="en-US"/>
+        </w:rPr>
+        <w:t>(</w:t>
+      </w:r>
+      <w:proofErr w:type="gramEnd"/>
+      <w:r>
+        <w:rPr>
+          <w:lang w:val="en-US"/>
+        </w:rPr>
+        <w:t>)</w:t>
+      </w:r>
+    </w:p>
+    <w:p>
+      <w:pPr>
+        <w:pStyle w:val="af"/>
+        <w:rPr>
+          <w:lang w:val="en-US"/>
+        </w:rPr>
+      </w:pPr>
+      <w:r>
+        <w:rPr>
+          <w:lang w:val="en-US"/>
+        </w:rPr>
+        <w:t xml:space="preserve">        {</w:t>
+      </w:r>
+    </w:p>
+    <w:p>
+      <w:pPr>
+        <w:pStyle w:val="af"/>
+        <w:rPr>
+          <w:lang w:val="en-US"/>
+        </w:rPr>
+      </w:pPr>
+      <w:r>
+        <w:rPr>
+          <w:lang w:val="en-US"/>
+        </w:rPr>
+        <w:t xml:space="preserve">            // </w:t>
+      </w:r>
+      <w:r>
+        <w:t>старой</w:t>
+      </w:r>
+      <w:r>
+        <w:rPr>
+          <w:lang w:val="en-US"/>
+        </w:rPr>
+        <w:t xml:space="preserve"> </w:t>
+      </w:r>
+      <w:r>
+        <w:t>кнопке</w:t>
+      </w:r>
+      <w:r>
+        <w:rPr>
+          <w:lang w:val="en-US"/>
+        </w:rPr>
+        <w:t xml:space="preserve"> </w:t>
+      </w:r>
+      <w:r>
+        <w:t>вернуть</w:t>
+      </w:r>
+      <w:r>
+        <w:rPr>
+          <w:lang w:val="en-US"/>
+        </w:rPr>
+        <w:t xml:space="preserve"> </w:t>
+      </w:r>
+      <w:r>
+        <w:t>обычный</w:t>
+      </w:r>
+      <w:r>
+        <w:rPr>
+          <w:lang w:val="en-US"/>
+        </w:rPr>
+        <w:t xml:space="preserve"> </w:t>
+      </w:r>
+      <w:r>
+        <w:t>цвет</w:t>
+      </w:r>
+    </w:p>
+    <w:p>
+      <w:pPr>
+        <w:pStyle w:val="af"/>
+        <w:rPr>
+          <w:lang w:val="en-US"/>
+        </w:rPr>
+      </w:pPr>
+      <w:r>
+        <w:rPr>
+          <w:lang w:val="en-US"/>
+        </w:rPr>
+        <w:t xml:space="preserve">            var </w:t>
+      </w:r>
+      <w:proofErr w:type="spellStart"/>
+      <w:r>
+        <w:rPr>
+          <w:lang w:val="en-US"/>
+        </w:rPr>
+        <w:t>oldBtn</w:t>
+      </w:r>
+      <w:proofErr w:type="spellEnd"/>
+      <w:r>
+        <w:rPr>
+          <w:lang w:val="en-US"/>
+        </w:rPr>
+        <w:t xml:space="preserve"> = </w:t>
+      </w:r>
+      <w:proofErr w:type="spellStart"/>
+      <w:proofErr w:type="gramStart"/>
+      <w:r>
+        <w:rPr>
+          <w:lang w:val="en-US"/>
+        </w:rPr>
+        <w:t>repeater.itemAt</w:t>
+      </w:r>
+      <w:proofErr w:type="spellEnd"/>
+      <w:proofErr w:type="gramEnd"/>
+      <w:r>
+        <w:rPr>
+          <w:lang w:val="en-US"/>
+        </w:rPr>
+        <w:t>(</w:t>
+      </w:r>
+      <w:proofErr w:type="spellStart"/>
+      <w:r>
+        <w:rPr>
+          <w:lang w:val="en-US"/>
+        </w:rPr>
+        <w:t>redButtonIndex</w:t>
+      </w:r>
+      <w:proofErr w:type="spellEnd"/>
+      <w:r>
+        <w:rPr>
+          <w:lang w:val="en-US"/>
+        </w:rPr>
+        <w:t>)</w:t>
       </w:r>
     </w:p>
     <w:p>
@@ -7484,20 +8878,220 @@
         <w:t xml:space="preserve">            </w:t>
       </w:r>
       <w:proofErr w:type="spellStart"/>
+      <w:r>
+        <w:rPr>
+          <w:lang w:val="en-US"/>
+        </w:rPr>
+        <w:t>oldBtn.changeColor</w:t>
+      </w:r>
+      <w:proofErr w:type="spellEnd"/>
+      <w:r>
+        <w:rPr>
+          <w:lang w:val="en-US"/>
+        </w:rPr>
+        <w:t>(</w:t>
+      </w:r>
+      <w:proofErr w:type="spellStart"/>
+      <w:r>
+        <w:rPr>
+          <w:lang w:val="en-US"/>
+        </w:rPr>
+        <w:t>oldBtn.defaultColor</w:t>
+      </w:r>
+      <w:proofErr w:type="spellEnd"/>
+      <w:r>
+        <w:rPr>
+          <w:lang w:val="en-US"/>
+        </w:rPr>
+        <w:t>)</w:t>
+      </w:r>
+    </w:p>
+    <w:p>
+      <w:pPr>
+        <w:pStyle w:val="af"/>
+        <w:rPr>
+          <w:lang w:val="en-US"/>
+        </w:rPr>
+      </w:pPr>
+    </w:p>
+    <w:p>
+      <w:pPr>
+        <w:pStyle w:val="af"/>
+        <w:rPr>
+          <w:lang w:val="en-US"/>
+        </w:rPr>
+      </w:pPr>
+      <w:r>
+        <w:rPr>
+          <w:lang w:val="en-US"/>
+        </w:rPr>
+        <w:t xml:space="preserve">            // </w:t>
+      </w:r>
+      <w:r>
+        <w:t>обновить</w:t>
+      </w:r>
+      <w:r>
+        <w:rPr>
+          <w:lang w:val="en-US"/>
+        </w:rPr>
+        <w:t xml:space="preserve"> </w:t>
+      </w:r>
+      <w:r>
+        <w:t>индекс</w:t>
+      </w:r>
+      <w:r>
+        <w:rPr>
+          <w:lang w:val="en-US"/>
+        </w:rPr>
+        <w:t xml:space="preserve"> </w:t>
+      </w:r>
+      <w:r>
+        <w:t>активной</w:t>
+      </w:r>
+      <w:r>
+        <w:rPr>
+          <w:lang w:val="en-US"/>
+        </w:rPr>
+        <w:t xml:space="preserve"> </w:t>
+      </w:r>
+      <w:r>
+        <w:t>кнопки</w:t>
+      </w:r>
+    </w:p>
+    <w:p>
+      <w:pPr>
+        <w:pStyle w:val="af"/>
+        <w:rPr>
+          <w:lang w:val="en-US"/>
+        </w:rPr>
+      </w:pPr>
+      <w:r>
+        <w:rPr>
+          <w:lang w:val="en-US"/>
+        </w:rPr>
+        <w:t xml:space="preserve">            </w:t>
+      </w:r>
+      <w:proofErr w:type="spellStart"/>
+      <w:r>
+        <w:rPr>
+          <w:lang w:val="en-US"/>
+        </w:rPr>
+        <w:t>redButtonIndex</w:t>
+      </w:r>
+      <w:proofErr w:type="spellEnd"/>
+      <w:r>
+        <w:rPr>
+          <w:lang w:val="en-US"/>
+        </w:rPr>
+        <w:t xml:space="preserve"> = </w:t>
+      </w:r>
+      <w:proofErr w:type="spellStart"/>
       <w:proofErr w:type="gramStart"/>
       <w:r>
         <w:rPr>
           <w:lang w:val="en-US"/>
         </w:rPr>
-        <w:t>anchors.horizontalCenter</w:t>
+        <w:t>controller.redButtonIndex</w:t>
       </w:r>
       <w:proofErr w:type="spellEnd"/>
       <w:proofErr w:type="gramEnd"/>
-      <w:r>
-        <w:rPr>
-          <w:lang w:val="en-US"/>
-        </w:rPr>
-        <w:t xml:space="preserve">: </w:t>
+    </w:p>
+    <w:p>
+      <w:pPr>
+        <w:pStyle w:val="af"/>
+        <w:rPr>
+          <w:lang w:val="en-US"/>
+        </w:rPr>
+      </w:pPr>
+    </w:p>
+    <w:p>
+      <w:pPr>
+        <w:pStyle w:val="af"/>
+        <w:rPr>
+          <w:lang w:val="en-US"/>
+        </w:rPr>
+      </w:pPr>
+      <w:r>
+        <w:rPr>
+          <w:lang w:val="en-US"/>
+        </w:rPr>
+        <w:t xml:space="preserve">            // </w:t>
+      </w:r>
+      <w:r>
+        <w:t>новой</w:t>
+      </w:r>
+      <w:r>
+        <w:rPr>
+          <w:lang w:val="en-US"/>
+        </w:rPr>
+        <w:t xml:space="preserve"> </w:t>
+      </w:r>
+      <w:r>
+        <w:t>активной</w:t>
+      </w:r>
+      <w:r>
+        <w:rPr>
+          <w:lang w:val="en-US"/>
+        </w:rPr>
+        <w:t xml:space="preserve"> </w:t>
+      </w:r>
+      <w:r>
+        <w:t>кнопке</w:t>
+      </w:r>
+      <w:r>
+        <w:rPr>
+          <w:lang w:val="en-US"/>
+        </w:rPr>
+        <w:t xml:space="preserve"> </w:t>
+      </w:r>
+      <w:r>
+        <w:t>дать</w:t>
+      </w:r>
+      <w:r>
+        <w:rPr>
+          <w:lang w:val="en-US"/>
+        </w:rPr>
+        <w:t xml:space="preserve"> </w:t>
+      </w:r>
+      <w:r>
+        <w:t>активный</w:t>
+      </w:r>
+      <w:r>
+        <w:rPr>
+          <w:lang w:val="en-US"/>
+        </w:rPr>
+        <w:t xml:space="preserve"> </w:t>
+      </w:r>
+      <w:r>
+        <w:t>цвет</w:t>
+      </w:r>
+    </w:p>
+    <w:p>
+      <w:pPr>
+        <w:pStyle w:val="af"/>
+        <w:rPr>
+          <w:lang w:val="en-US"/>
+        </w:rPr>
+      </w:pPr>
+      <w:r>
+        <w:rPr>
+          <w:lang w:val="en-US"/>
+        </w:rPr>
+        <w:t xml:space="preserve">            var </w:t>
+      </w:r>
+      <w:proofErr w:type="spellStart"/>
+      <w:r>
+        <w:rPr>
+          <w:lang w:val="en-US"/>
+        </w:rPr>
+        <w:t>newBtn</w:t>
+      </w:r>
+      <w:proofErr w:type="spellEnd"/>
+      <w:r>
+        <w:rPr>
+          <w:lang w:val="en-US"/>
+        </w:rPr>
+        <w:t xml:space="preserve"> = </w:t>
       </w:r>
       <w:proofErr w:type="spellStart"/>
       <w:proofErr w:type="gramStart"/>
@@ -7505,32 +9099,30 @@
         <w:rPr>
           <w:lang w:val="en-US"/>
         </w:rPr>
-        <w:t>parent.horizontalCenter</w:t>
+        <w:t>repeater.itemAt</w:t>
       </w:r>
       <w:proofErr w:type="spellEnd"/>
       <w:proofErr w:type="gramEnd"/>
-    </w:p>
-    <w:p>
-      <w:pPr>
-        <w:pStyle w:val="af"/>
-        <w:rPr>
-          <w:lang w:val="en-US"/>
-        </w:rPr>
-      </w:pPr>
-      <w:r>
-        <w:rPr>
-          <w:lang w:val="en-US"/>
-        </w:rPr>
-        <w:t xml:space="preserve">            spacing: 10</w:t>
-      </w:r>
-    </w:p>
-    <w:p>
-      <w:pPr>
-        <w:pStyle w:val="af"/>
-        <w:rPr>
-          <w:lang w:val="en-US"/>
-        </w:rPr>
-      </w:pPr>
+      <w:r>
+        <w:rPr>
+          <w:lang w:val="en-US"/>
+        </w:rPr>
+        <w:t>(</w:t>
+      </w:r>
+      <w:proofErr w:type="spellStart"/>
+      <w:r>
+        <w:rPr>
+          <w:lang w:val="en-US"/>
+        </w:rPr>
+        <w:t>redButtonIndex</w:t>
+      </w:r>
+      <w:proofErr w:type="spellEnd"/>
+      <w:r>
+        <w:rPr>
+          <w:lang w:val="en-US"/>
+        </w:rPr>
+        <w:t>)</w:t>
+      </w:r>
     </w:p>
     <w:p>
       <w:pPr>
@@ -7545,1412 +9137,24 @@
         </w:rPr>
         <w:t xml:space="preserve">            </w:t>
       </w:r>
-      <w:proofErr w:type="spellStart"/>
-      <w:r>
-        <w:rPr>
-          <w:lang w:val="en-US"/>
-        </w:rPr>
-        <w:t>ControlButton</w:t>
-      </w:r>
-      <w:proofErr w:type="spellEnd"/>
-      <w:r>
-        <w:rPr>
-          <w:lang w:val="en-US"/>
-        </w:rPr>
-        <w:t xml:space="preserve"> {</w:t>
-      </w:r>
-    </w:p>
-    <w:p>
-      <w:pPr>
-        <w:pStyle w:val="af"/>
-        <w:rPr>
-          <w:lang w:val="en-US"/>
-        </w:rPr>
-      </w:pPr>
-      <w:r>
-        <w:rPr>
-          <w:lang w:val="en-US"/>
-        </w:rPr>
-        <w:t xml:space="preserve">                text: "</w:t>
-      </w:r>
-      <w:r>
-        <w:t>Сохранить</w:t>
-      </w:r>
-      <w:r>
-        <w:rPr>
-          <w:lang w:val="en-US"/>
-        </w:rPr>
-        <w:t>"</w:t>
-      </w:r>
-    </w:p>
-    <w:p>
-      <w:pPr>
-        <w:pStyle w:val="af"/>
-        <w:rPr>
-          <w:lang w:val="en-US"/>
-        </w:rPr>
-      </w:pPr>
-      <w:r>
-        <w:rPr>
-          <w:lang w:val="en-US"/>
-        </w:rPr>
-        <w:t xml:space="preserve">                </w:t>
-      </w:r>
-      <w:proofErr w:type="spellStart"/>
-      <w:r>
-        <w:rPr>
-          <w:lang w:val="en-US"/>
-        </w:rPr>
-        <w:t>onButtonClick</w:t>
-      </w:r>
-      <w:proofErr w:type="spellEnd"/>
-      <w:r>
-        <w:rPr>
-          <w:lang w:val="en-US"/>
-        </w:rPr>
-        <w:t>: {</w:t>
-      </w:r>
-    </w:p>
-    <w:p>
-      <w:pPr>
-        <w:pStyle w:val="af"/>
-        <w:rPr>
-          <w:lang w:val="en-US"/>
-        </w:rPr>
-      </w:pPr>
-      <w:r>
-        <w:rPr>
-          <w:lang w:val="en-US"/>
-        </w:rPr>
-        <w:t xml:space="preserve">                    var states = []</w:t>
-      </w:r>
-    </w:p>
-    <w:p>
-      <w:pPr>
-        <w:pStyle w:val="af"/>
-        <w:rPr>
-          <w:lang w:val="en-US"/>
-        </w:rPr>
-      </w:pPr>
-    </w:p>
-    <w:p>
-      <w:pPr>
-        <w:pStyle w:val="af"/>
-        <w:rPr>
-          <w:lang w:val="en-US"/>
-        </w:rPr>
-      </w:pPr>
-      <w:r>
-        <w:rPr>
-          <w:lang w:val="en-US"/>
-        </w:rPr>
-        <w:t xml:space="preserve">                    for (var </w:t>
-      </w:r>
-      <w:proofErr w:type="spellStart"/>
-      <w:r>
-        <w:rPr>
-          <w:lang w:val="en-US"/>
-        </w:rPr>
-        <w:t>i</w:t>
-      </w:r>
-      <w:proofErr w:type="spellEnd"/>
-      <w:r>
-        <w:rPr>
-          <w:lang w:val="en-US"/>
-        </w:rPr>
-        <w:t xml:space="preserve"> = 0; </w:t>
-      </w:r>
-      <w:proofErr w:type="spellStart"/>
-      <w:r>
-        <w:rPr>
-          <w:lang w:val="en-US"/>
-        </w:rPr>
-        <w:t>i</w:t>
-      </w:r>
-      <w:proofErr w:type="spellEnd"/>
-      <w:r>
-        <w:rPr>
-          <w:lang w:val="en-US"/>
-        </w:rPr>
-        <w:t xml:space="preserve"> &lt; </w:t>
-      </w:r>
-      <w:proofErr w:type="spellStart"/>
-      <w:proofErr w:type="gramStart"/>
-      <w:r>
-        <w:rPr>
-          <w:lang w:val="en-US"/>
-        </w:rPr>
-        <w:t>repeater.count</w:t>
-      </w:r>
-      <w:proofErr w:type="spellEnd"/>
-      <w:proofErr w:type="gramEnd"/>
-      <w:r>
-        <w:rPr>
-          <w:lang w:val="en-US"/>
-        </w:rPr>
-        <w:t xml:space="preserve">; </w:t>
-      </w:r>
-      <w:proofErr w:type="spellStart"/>
-      <w:r>
-        <w:rPr>
-          <w:lang w:val="en-US"/>
-        </w:rPr>
-        <w:t>i</w:t>
-      </w:r>
-      <w:proofErr w:type="spellEnd"/>
-      <w:r>
-        <w:rPr>
-          <w:lang w:val="en-US"/>
-        </w:rPr>
-        <w:t>++) {</w:t>
-      </w:r>
-    </w:p>
-    <w:p>
-      <w:pPr>
-        <w:pStyle w:val="af"/>
-        <w:rPr>
-          <w:lang w:val="en-US"/>
-        </w:rPr>
-      </w:pPr>
-      <w:r>
-        <w:rPr>
-          <w:lang w:val="en-US"/>
-        </w:rPr>
-        <w:t xml:space="preserve">                        var </w:t>
-      </w:r>
-      <w:proofErr w:type="spellStart"/>
-      <w:r>
-        <w:rPr>
-          <w:lang w:val="en-US"/>
-        </w:rPr>
-        <w:t>buttonColor</w:t>
-      </w:r>
-      <w:proofErr w:type="spellEnd"/>
-      <w:r>
-        <w:rPr>
-          <w:lang w:val="en-US"/>
-        </w:rPr>
-        <w:t xml:space="preserve"> = </w:t>
-      </w:r>
-      <w:proofErr w:type="spellStart"/>
-      <w:proofErr w:type="gramStart"/>
-      <w:r>
-        <w:rPr>
-          <w:lang w:val="en-US"/>
-        </w:rPr>
-        <w:t>repeater.itemAt</w:t>
-      </w:r>
-      <w:proofErr w:type="spellEnd"/>
-      <w:proofErr w:type="gramEnd"/>
-      <w:r>
-        <w:rPr>
-          <w:lang w:val="en-US"/>
-        </w:rPr>
-        <w:t>(</w:t>
-      </w:r>
-      <w:proofErr w:type="spellStart"/>
-      <w:r>
-        <w:rPr>
-          <w:lang w:val="en-US"/>
-        </w:rPr>
-        <w:t>i</w:t>
-      </w:r>
-      <w:proofErr w:type="spellEnd"/>
-      <w:proofErr w:type="gramStart"/>
-      <w:r>
-        <w:rPr>
-          <w:lang w:val="en-US"/>
-        </w:rPr>
-        <w:t>).</w:t>
-      </w:r>
-      <w:proofErr w:type="spellStart"/>
-      <w:r>
-        <w:rPr>
-          <w:lang w:val="en-US"/>
-        </w:rPr>
-        <w:t>buttonColor</w:t>
-      </w:r>
-      <w:proofErr w:type="spellEnd"/>
-      <w:proofErr w:type="gramEnd"/>
-    </w:p>
-    <w:p>
-      <w:pPr>
-        <w:pStyle w:val="af"/>
-        <w:rPr>
-          <w:lang w:val="en-US"/>
-        </w:rPr>
-      </w:pPr>
-      <w:r>
-        <w:rPr>
-          <w:lang w:val="en-US"/>
-        </w:rPr>
-        <w:t xml:space="preserve">                        var </w:t>
-      </w:r>
-      <w:proofErr w:type="spellStart"/>
-      <w:r>
-        <w:rPr>
-          <w:lang w:val="en-US"/>
-        </w:rPr>
-        <w:t>isPressed</w:t>
-      </w:r>
-      <w:proofErr w:type="spellEnd"/>
-      <w:r>
-        <w:rPr>
-          <w:lang w:val="en-US"/>
-        </w:rPr>
-        <w:t xml:space="preserve"> = (</w:t>
-      </w:r>
-      <w:proofErr w:type="spellStart"/>
-      <w:r>
-        <w:rPr>
-          <w:lang w:val="en-US"/>
-        </w:rPr>
-        <w:t>buttonColor</w:t>
-      </w:r>
-      <w:proofErr w:type="spellEnd"/>
-      <w:r>
-        <w:rPr>
-          <w:lang w:val="en-US"/>
-        </w:rPr>
-        <w:t xml:space="preserve"> === </w:t>
-      </w:r>
-      <w:proofErr w:type="spellStart"/>
-      <w:r>
-        <w:rPr>
-          <w:lang w:val="en-US"/>
-        </w:rPr>
-        <w:t>pressedColor</w:t>
-      </w:r>
-      <w:proofErr w:type="spellEnd"/>
-      <w:proofErr w:type="gramStart"/>
-      <w:r>
-        <w:rPr>
-          <w:lang w:val="en-US"/>
-        </w:rPr>
-        <w:t>) ?</w:t>
-      </w:r>
-      <w:proofErr w:type="gramEnd"/>
-      <w:r>
-        <w:rPr>
-          <w:lang w:val="en-US"/>
-        </w:rPr>
-        <w:t xml:space="preserve"> </w:t>
-      </w:r>
-      <w:proofErr w:type="gramStart"/>
-      <w:r>
-        <w:rPr>
-          <w:lang w:val="en-US"/>
-        </w:rPr>
-        <w:t>1 :</w:t>
-      </w:r>
-      <w:proofErr w:type="gramEnd"/>
-      <w:r>
-        <w:rPr>
-          <w:lang w:val="en-US"/>
-        </w:rPr>
-        <w:t xml:space="preserve"> 0</w:t>
-      </w:r>
-    </w:p>
-    <w:p>
-      <w:pPr>
-        <w:pStyle w:val="af"/>
-        <w:rPr>
-          <w:lang w:val="en-US"/>
-        </w:rPr>
-      </w:pPr>
-      <w:r>
-        <w:rPr>
-          <w:lang w:val="en-US"/>
-        </w:rPr>
-        <w:t xml:space="preserve">                        </w:t>
-      </w:r>
-      <w:proofErr w:type="spellStart"/>
-      <w:proofErr w:type="gramStart"/>
-      <w:r>
-        <w:rPr>
-          <w:lang w:val="en-US"/>
-        </w:rPr>
-        <w:t>states.push</w:t>
-      </w:r>
-      <w:proofErr w:type="spellEnd"/>
-      <w:proofErr w:type="gramEnd"/>
-      <w:r>
-        <w:rPr>
-          <w:lang w:val="en-US"/>
-        </w:rPr>
-        <w:t>(</w:t>
-      </w:r>
-      <w:proofErr w:type="spellStart"/>
-      <w:r>
-        <w:rPr>
-          <w:lang w:val="en-US"/>
-        </w:rPr>
-        <w:t>isPressed</w:t>
-      </w:r>
-      <w:proofErr w:type="spellEnd"/>
-      <w:r>
-        <w:rPr>
-          <w:lang w:val="en-US"/>
-        </w:rPr>
-        <w:t>)</w:t>
-      </w:r>
-    </w:p>
-    <w:p>
-      <w:pPr>
-        <w:pStyle w:val="af"/>
-        <w:rPr>
-          <w:lang w:val="en-US"/>
-        </w:rPr>
-      </w:pPr>
-      <w:r>
-        <w:rPr>
-          <w:lang w:val="en-US"/>
-        </w:rPr>
-        <w:t xml:space="preserve">                    }</w:t>
-      </w:r>
-    </w:p>
-    <w:p>
-      <w:pPr>
-        <w:pStyle w:val="af"/>
-        <w:rPr>
-          <w:lang w:val="en-US"/>
-        </w:rPr>
-      </w:pPr>
-    </w:p>
-    <w:p>
-      <w:pPr>
-        <w:pStyle w:val="af"/>
-        <w:rPr>
-          <w:lang w:val="en-US"/>
-        </w:rPr>
-      </w:pPr>
-      <w:r>
-        <w:rPr>
-          <w:lang w:val="en-US"/>
-        </w:rPr>
-        <w:t xml:space="preserve">                    </w:t>
-      </w:r>
-      <w:proofErr w:type="spellStart"/>
-      <w:proofErr w:type="gramStart"/>
-      <w:r>
-        <w:rPr>
-          <w:lang w:val="en-US"/>
-        </w:rPr>
-        <w:t>controller.saveState</w:t>
-      </w:r>
-      <w:proofErr w:type="spellEnd"/>
-      <w:proofErr w:type="gramEnd"/>
-      <w:r>
-        <w:rPr>
-          <w:lang w:val="en-US"/>
-        </w:rPr>
-        <w:t>(states)</w:t>
-      </w:r>
-    </w:p>
-    <w:p>
-      <w:pPr>
-        <w:pStyle w:val="af"/>
-        <w:rPr>
-          <w:lang w:val="en-US"/>
-        </w:rPr>
-      </w:pPr>
-      <w:r>
-        <w:rPr>
-          <w:lang w:val="en-US"/>
-        </w:rPr>
-        <w:t xml:space="preserve">                }</w:t>
-      </w:r>
-    </w:p>
-    <w:p>
-      <w:pPr>
-        <w:pStyle w:val="af"/>
-        <w:rPr>
-          <w:lang w:val="en-US"/>
-        </w:rPr>
-      </w:pPr>
-      <w:r>
-        <w:rPr>
-          <w:lang w:val="en-US"/>
-        </w:rPr>
-        <w:t xml:space="preserve">            }</w:t>
-      </w:r>
-    </w:p>
-    <w:p>
-      <w:pPr>
-        <w:pStyle w:val="af"/>
-        <w:rPr>
-          <w:lang w:val="en-US"/>
-        </w:rPr>
-      </w:pPr>
-    </w:p>
-    <w:p>
-      <w:pPr>
-        <w:pStyle w:val="af"/>
-        <w:rPr>
-          <w:lang w:val="en-US"/>
-        </w:rPr>
-      </w:pPr>
-      <w:r>
-        <w:rPr>
-          <w:lang w:val="en-US"/>
-        </w:rPr>
-        <w:t xml:space="preserve">            </w:t>
-      </w:r>
-      <w:proofErr w:type="spellStart"/>
-      <w:r>
-        <w:rPr>
-          <w:lang w:val="en-US"/>
-        </w:rPr>
-        <w:t>ControlButton</w:t>
-      </w:r>
-      <w:proofErr w:type="spellEnd"/>
-      <w:r>
-        <w:rPr>
-          <w:lang w:val="en-US"/>
-        </w:rPr>
-        <w:t xml:space="preserve"> {</w:t>
-      </w:r>
-    </w:p>
-    <w:p>
-      <w:pPr>
-        <w:pStyle w:val="af"/>
-        <w:rPr>
-          <w:lang w:val="en-US"/>
-        </w:rPr>
-      </w:pPr>
-      <w:r>
-        <w:rPr>
-          <w:lang w:val="en-US"/>
-        </w:rPr>
-        <w:t xml:space="preserve">                text: "</w:t>
-      </w:r>
-      <w:r>
-        <w:t>Загрузить</w:t>
-      </w:r>
-      <w:r>
-        <w:rPr>
-          <w:lang w:val="en-US"/>
-        </w:rPr>
-        <w:t>"</w:t>
-      </w:r>
-    </w:p>
-    <w:p>
-      <w:pPr>
-        <w:pStyle w:val="af"/>
-        <w:rPr>
-          <w:lang w:val="en-US"/>
-        </w:rPr>
-      </w:pPr>
-      <w:r>
-        <w:rPr>
-          <w:lang w:val="en-US"/>
-        </w:rPr>
-        <w:t xml:space="preserve">                </w:t>
-      </w:r>
-      <w:proofErr w:type="spellStart"/>
-      <w:r>
-        <w:rPr>
-          <w:lang w:val="en-US"/>
-        </w:rPr>
-        <w:t>onButtonClick</w:t>
-      </w:r>
-      <w:proofErr w:type="spellEnd"/>
-      <w:r>
-        <w:rPr>
-          <w:lang w:val="en-US"/>
-        </w:rPr>
-        <w:t>: {</w:t>
-      </w:r>
-    </w:p>
-    <w:p>
-      <w:pPr>
-        <w:pStyle w:val="af"/>
-        <w:rPr>
-          <w:lang w:val="en-US"/>
-        </w:rPr>
-      </w:pPr>
-      <w:r>
-        <w:rPr>
-          <w:lang w:val="en-US"/>
-        </w:rPr>
-        <w:t xml:space="preserve">                    var states = </w:t>
-      </w:r>
-      <w:proofErr w:type="spellStart"/>
-      <w:proofErr w:type="gramStart"/>
-      <w:r>
-        <w:rPr>
-          <w:lang w:val="en-US"/>
-        </w:rPr>
-        <w:t>controller.loadState</w:t>
-      </w:r>
-      <w:proofErr w:type="spellEnd"/>
-      <w:proofErr w:type="gramEnd"/>
-      <w:r>
-        <w:rPr>
-          <w:lang w:val="en-US"/>
-        </w:rPr>
-        <w:t>()</w:t>
-      </w:r>
-    </w:p>
-    <w:p>
-      <w:pPr>
-        <w:pStyle w:val="af"/>
-        <w:rPr>
-          <w:lang w:val="en-US"/>
-        </w:rPr>
-      </w:pPr>
-    </w:p>
-    <w:p>
-      <w:pPr>
-        <w:pStyle w:val="af"/>
-        <w:rPr>
-          <w:lang w:val="en-US"/>
-        </w:rPr>
-      </w:pPr>
-      <w:r>
-        <w:rPr>
-          <w:lang w:val="en-US"/>
-        </w:rPr>
-        <w:t xml:space="preserve">                    for (var </w:t>
-      </w:r>
-      <w:proofErr w:type="spellStart"/>
-      <w:r>
-        <w:rPr>
-          <w:lang w:val="en-US"/>
-        </w:rPr>
-        <w:t>i</w:t>
-      </w:r>
-      <w:proofErr w:type="spellEnd"/>
-      <w:r>
-        <w:rPr>
-          <w:lang w:val="en-US"/>
-        </w:rPr>
-        <w:t xml:space="preserve"> = 0; </w:t>
-      </w:r>
-      <w:proofErr w:type="spellStart"/>
-      <w:r>
-        <w:rPr>
-          <w:lang w:val="en-US"/>
-        </w:rPr>
-        <w:t>i</w:t>
-      </w:r>
-      <w:proofErr w:type="spellEnd"/>
-      <w:r>
-        <w:rPr>
-          <w:lang w:val="en-US"/>
-        </w:rPr>
-        <w:t xml:space="preserve"> &lt; </w:t>
-      </w:r>
-      <w:proofErr w:type="spellStart"/>
-      <w:proofErr w:type="gramStart"/>
-      <w:r>
-        <w:rPr>
-          <w:lang w:val="en-US"/>
-        </w:rPr>
-        <w:t>repeater.count</w:t>
-      </w:r>
-      <w:proofErr w:type="spellEnd"/>
-      <w:proofErr w:type="gramEnd"/>
-      <w:r>
-        <w:rPr>
-          <w:lang w:val="en-US"/>
-        </w:rPr>
-        <w:t xml:space="preserve">; </w:t>
-      </w:r>
-      <w:proofErr w:type="spellStart"/>
-      <w:r>
-        <w:rPr>
-          <w:lang w:val="en-US"/>
-        </w:rPr>
-        <w:t>i</w:t>
-      </w:r>
-      <w:proofErr w:type="spellEnd"/>
-      <w:r>
-        <w:rPr>
-          <w:lang w:val="en-US"/>
-        </w:rPr>
-        <w:t>++) {</w:t>
-      </w:r>
-    </w:p>
-    <w:p>
-      <w:pPr>
-        <w:pStyle w:val="af"/>
-        <w:rPr>
-          <w:lang w:val="en-US"/>
-        </w:rPr>
-      </w:pPr>
-      <w:r>
-        <w:rPr>
-          <w:lang w:val="en-US"/>
-        </w:rPr>
-        <w:t xml:space="preserve">                        </w:t>
-      </w:r>
-      <w:proofErr w:type="spellStart"/>
-      <w:proofErr w:type="gramStart"/>
-      <w:r>
-        <w:rPr>
-          <w:lang w:val="en-US"/>
-        </w:rPr>
-        <w:t>repeater.itemAt</w:t>
-      </w:r>
-      <w:proofErr w:type="spellEnd"/>
-      <w:proofErr w:type="gramEnd"/>
-      <w:r>
-        <w:rPr>
-          <w:lang w:val="en-US"/>
-        </w:rPr>
-        <w:t>(</w:t>
-      </w:r>
-      <w:proofErr w:type="spellStart"/>
-      <w:r>
-        <w:rPr>
-          <w:lang w:val="en-US"/>
-        </w:rPr>
-        <w:t>i</w:t>
-      </w:r>
-      <w:proofErr w:type="spellEnd"/>
-      <w:proofErr w:type="gramStart"/>
-      <w:r>
-        <w:rPr>
-          <w:lang w:val="en-US"/>
-        </w:rPr>
-        <w:t>).</w:t>
-      </w:r>
-      <w:proofErr w:type="spellStart"/>
-      <w:r>
-        <w:rPr>
-          <w:lang w:val="en-US"/>
-        </w:rPr>
-        <w:t>buttonColor</w:t>
-      </w:r>
-      <w:proofErr w:type="spellEnd"/>
-      <w:proofErr w:type="gramEnd"/>
-      <w:r>
-        <w:rPr>
-          <w:lang w:val="en-US"/>
-        </w:rPr>
-        <w:t xml:space="preserve"> = states[</w:t>
-      </w:r>
-      <w:proofErr w:type="spellStart"/>
-      <w:r>
-        <w:rPr>
-          <w:lang w:val="en-US"/>
-        </w:rPr>
-        <w:t>i</w:t>
-      </w:r>
-      <w:proofErr w:type="spellEnd"/>
-      <w:proofErr w:type="gramStart"/>
-      <w:r>
-        <w:rPr>
-          <w:lang w:val="en-US"/>
-        </w:rPr>
-        <w:t>] ?</w:t>
-      </w:r>
-      <w:proofErr w:type="gramEnd"/>
-      <w:r>
-        <w:rPr>
-          <w:lang w:val="en-US"/>
-        </w:rPr>
-        <w:t xml:space="preserve"> </w:t>
-      </w:r>
-      <w:proofErr w:type="spellStart"/>
-      <w:proofErr w:type="gramStart"/>
-      <w:r>
-        <w:rPr>
-          <w:lang w:val="en-US"/>
-        </w:rPr>
-        <w:t>pressedColor</w:t>
-      </w:r>
-      <w:proofErr w:type="spellEnd"/>
-      <w:r>
-        <w:rPr>
-          <w:lang w:val="en-US"/>
-        </w:rPr>
-        <w:t xml:space="preserve"> :</w:t>
-      </w:r>
-      <w:proofErr w:type="gramEnd"/>
-      <w:r>
-        <w:rPr>
-          <w:lang w:val="en-US"/>
-        </w:rPr>
-        <w:t xml:space="preserve"> </w:t>
-      </w:r>
-      <w:proofErr w:type="spellStart"/>
-      <w:r>
-        <w:rPr>
-          <w:lang w:val="en-US"/>
-        </w:rPr>
-        <w:t>defaultColor</w:t>
-      </w:r>
-      <w:proofErr w:type="spellEnd"/>
-      <w:r>
-        <w:rPr>
-          <w:lang w:val="en-US"/>
-        </w:rPr>
-        <w:t>;</w:t>
-      </w:r>
-    </w:p>
-    <w:p>
-      <w:pPr>
-        <w:pStyle w:val="af"/>
-        <w:rPr>
-          <w:lang w:val="en-US"/>
-        </w:rPr>
-      </w:pPr>
-      <w:r>
-        <w:rPr>
-          <w:lang w:val="en-US"/>
-        </w:rPr>
-        <w:t xml:space="preserve">                        if (states[</w:t>
-      </w:r>
-      <w:proofErr w:type="spellStart"/>
-      <w:r>
-        <w:rPr>
-          <w:lang w:val="en-US"/>
-        </w:rPr>
-        <w:t>i</w:t>
-      </w:r>
-      <w:proofErr w:type="spellEnd"/>
-      <w:r>
-        <w:rPr>
-          <w:lang w:val="en-US"/>
-        </w:rPr>
-        <w:t xml:space="preserve">]) </w:t>
-      </w:r>
-      <w:proofErr w:type="gramStart"/>
-      <w:r>
-        <w:rPr>
-          <w:lang w:val="en-US"/>
-        </w:rPr>
-        <w:t xml:space="preserve">{ </w:t>
-      </w:r>
-      <w:proofErr w:type="spellStart"/>
-      <w:r>
-        <w:rPr>
-          <w:lang w:val="en-US"/>
-        </w:rPr>
-        <w:t>redButtonIndex</w:t>
-      </w:r>
-      <w:proofErr w:type="spellEnd"/>
-      <w:proofErr w:type="gramEnd"/>
-      <w:r>
-        <w:rPr>
-          <w:lang w:val="en-US"/>
-        </w:rPr>
-        <w:t xml:space="preserve"> = </w:t>
-      </w:r>
-      <w:proofErr w:type="spellStart"/>
-      <w:r>
-        <w:rPr>
-          <w:lang w:val="en-US"/>
-        </w:rPr>
-        <w:t>i</w:t>
-      </w:r>
-      <w:proofErr w:type="spellEnd"/>
-      <w:proofErr w:type="gramStart"/>
-      <w:r>
-        <w:rPr>
-          <w:lang w:val="en-US"/>
-        </w:rPr>
-        <w:t>; }</w:t>
-      </w:r>
-      <w:proofErr w:type="gramEnd"/>
-    </w:p>
-    <w:p>
-      <w:pPr>
-        <w:pStyle w:val="af"/>
-      </w:pPr>
-      <w:r>
-        <w:rPr>
-          <w:lang w:val="en-US"/>
-        </w:rPr>
-        <w:t xml:space="preserve">                    </w:t>
-      </w:r>
-      <w:r>
-        <w:t>}</w:t>
-      </w:r>
-    </w:p>
-    <w:p>
-      <w:pPr>
-        <w:pStyle w:val="af"/>
-      </w:pPr>
-      <w:r>
-        <w:t xml:space="preserve">                }</w:t>
-      </w:r>
-    </w:p>
-    <w:p>
-      <w:pPr>
-        <w:pStyle w:val="af"/>
-      </w:pPr>
-      <w:r>
-        <w:t xml:space="preserve">            }</w:t>
-      </w:r>
-    </w:p>
-    <w:p>
-      <w:pPr>
-        <w:pStyle w:val="af"/>
-        <w:rPr>
-          <w:lang w:val="en-US"/>
-        </w:rPr>
-      </w:pPr>
-      <w:r>
-        <w:t xml:space="preserve">        </w:t>
-      </w:r>
-      <w:r>
-        <w:rPr>
-          <w:lang w:val="en-US"/>
-        </w:rPr>
-        <w:t>}</w:t>
-      </w:r>
-    </w:p>
-    <w:p>
-      <w:pPr>
-        <w:pStyle w:val="af"/>
-        <w:rPr>
-          <w:lang w:val="en-US"/>
-        </w:rPr>
-      </w:pPr>
-      <w:r>
-        <w:rPr>
-          <w:lang w:val="en-US"/>
-        </w:rPr>
-        <w:t xml:space="preserve">    }</w:t>
-      </w:r>
-    </w:p>
-    <w:p>
-      <w:pPr>
-        <w:pStyle w:val="af"/>
-        <w:rPr>
-          <w:lang w:val="en-US"/>
-        </w:rPr>
-      </w:pPr>
-    </w:p>
-    <w:p>
-      <w:pPr>
-        <w:pStyle w:val="af"/>
-        <w:rPr>
-          <w:lang w:val="en-US"/>
-        </w:rPr>
-      </w:pPr>
-      <w:r>
-        <w:rPr>
-          <w:lang w:val="en-US"/>
-        </w:rPr>
-        <w:t xml:space="preserve">    // </w:t>
-      </w:r>
-      <w:r>
-        <w:t>обновление</w:t>
-      </w:r>
-      <w:r>
-        <w:rPr>
-          <w:lang w:val="en-US"/>
-        </w:rPr>
-        <w:t xml:space="preserve"> </w:t>
-      </w:r>
-      <w:proofErr w:type="spellStart"/>
-      <w:r>
-        <w:rPr>
-          <w:lang w:val="en-US"/>
-        </w:rPr>
-        <w:t>redButtonIndex</w:t>
-      </w:r>
-      <w:proofErr w:type="spellEnd"/>
-    </w:p>
-    <w:p>
-      <w:pPr>
-        <w:pStyle w:val="af"/>
-        <w:rPr>
-          <w:lang w:val="en-US"/>
-        </w:rPr>
-      </w:pPr>
-      <w:r>
-        <w:rPr>
-          <w:lang w:val="en-US"/>
-        </w:rPr>
-        <w:t xml:space="preserve">    Connections</w:t>
-      </w:r>
-    </w:p>
-    <w:p>
-      <w:pPr>
-        <w:pStyle w:val="af"/>
-        <w:rPr>
-          <w:lang w:val="en-US"/>
-        </w:rPr>
-      </w:pPr>
-      <w:r>
-        <w:rPr>
-          <w:lang w:val="en-US"/>
-        </w:rPr>
-        <w:t xml:space="preserve">    {</w:t>
-      </w:r>
-    </w:p>
-    <w:p>
-      <w:pPr>
-        <w:pStyle w:val="af"/>
-        <w:rPr>
-          <w:lang w:val="en-US"/>
-        </w:rPr>
-      </w:pPr>
-      <w:r>
-        <w:rPr>
-          <w:lang w:val="en-US"/>
-        </w:rPr>
-        <w:t xml:space="preserve">        target: controller</w:t>
-      </w:r>
-    </w:p>
-    <w:p>
-      <w:pPr>
-        <w:pStyle w:val="af"/>
-        <w:rPr>
-          <w:lang w:val="en-US"/>
-        </w:rPr>
-      </w:pPr>
-      <w:r>
-        <w:rPr>
-          <w:lang w:val="en-US"/>
-        </w:rPr>
-        <w:t xml:space="preserve">        function </w:t>
-      </w:r>
-      <w:proofErr w:type="spellStart"/>
-      <w:proofErr w:type="gramStart"/>
-      <w:r>
-        <w:rPr>
-          <w:lang w:val="en-US"/>
-        </w:rPr>
-        <w:t>onRedButtonIndexChanged</w:t>
-      </w:r>
-      <w:proofErr w:type="spellEnd"/>
-      <w:r>
-        <w:rPr>
-          <w:lang w:val="en-US"/>
-        </w:rPr>
-        <w:t>(</w:t>
-      </w:r>
-      <w:proofErr w:type="gramEnd"/>
-      <w:r>
-        <w:rPr>
-          <w:lang w:val="en-US"/>
-        </w:rPr>
-        <w:t>)</w:t>
-      </w:r>
-    </w:p>
-    <w:p>
-      <w:pPr>
-        <w:pStyle w:val="af"/>
-        <w:rPr>
-          <w:lang w:val="en-US"/>
-        </w:rPr>
-      </w:pPr>
-      <w:r>
-        <w:rPr>
-          <w:lang w:val="en-US"/>
-        </w:rPr>
-        <w:t xml:space="preserve">        {</w:t>
-      </w:r>
-    </w:p>
-    <w:p>
-      <w:pPr>
-        <w:pStyle w:val="af"/>
-        <w:rPr>
-          <w:lang w:val="en-US"/>
-        </w:rPr>
-      </w:pPr>
-      <w:r>
-        <w:rPr>
-          <w:lang w:val="en-US"/>
-        </w:rPr>
-        <w:t xml:space="preserve">            // </w:t>
-      </w:r>
-      <w:r>
-        <w:t>старой</w:t>
-      </w:r>
-      <w:r>
-        <w:rPr>
-          <w:lang w:val="en-US"/>
-        </w:rPr>
-        <w:t xml:space="preserve"> </w:t>
-      </w:r>
-      <w:r>
-        <w:t>кнопке</w:t>
-      </w:r>
-      <w:r>
-        <w:rPr>
-          <w:lang w:val="en-US"/>
-        </w:rPr>
-        <w:t xml:space="preserve"> </w:t>
-      </w:r>
-      <w:r>
-        <w:t>вернуть</w:t>
-      </w:r>
-      <w:r>
-        <w:rPr>
-          <w:lang w:val="en-US"/>
-        </w:rPr>
-        <w:t xml:space="preserve"> </w:t>
-      </w:r>
-      <w:r>
-        <w:t>обычный</w:t>
-      </w:r>
-      <w:r>
-        <w:rPr>
-          <w:lang w:val="en-US"/>
-        </w:rPr>
-        <w:t xml:space="preserve"> </w:t>
-      </w:r>
-      <w:r>
-        <w:t>цвет</w:t>
-      </w:r>
-    </w:p>
-    <w:p>
-      <w:pPr>
-        <w:pStyle w:val="af"/>
-        <w:rPr>
-          <w:lang w:val="en-US"/>
-        </w:rPr>
-      </w:pPr>
-      <w:r>
-        <w:rPr>
-          <w:lang w:val="en-US"/>
-        </w:rPr>
-        <w:t xml:space="preserve">            var </w:t>
-      </w:r>
-      <w:proofErr w:type="spellStart"/>
-      <w:r>
-        <w:rPr>
-          <w:lang w:val="en-US"/>
-        </w:rPr>
-        <w:t>oldBtn</w:t>
-      </w:r>
-      <w:proofErr w:type="spellEnd"/>
-      <w:r>
-        <w:rPr>
-          <w:lang w:val="en-US"/>
-        </w:rPr>
-        <w:t xml:space="preserve"> = </w:t>
-      </w:r>
-      <w:proofErr w:type="spellStart"/>
-      <w:proofErr w:type="gramStart"/>
-      <w:r>
-        <w:rPr>
-          <w:lang w:val="en-US"/>
-        </w:rPr>
-        <w:t>repeater.itemAt</w:t>
-      </w:r>
-      <w:proofErr w:type="spellEnd"/>
-      <w:proofErr w:type="gramEnd"/>
-      <w:r>
-        <w:rPr>
-          <w:lang w:val="en-US"/>
-        </w:rPr>
-        <w:t>(</w:t>
-      </w:r>
-      <w:proofErr w:type="spellStart"/>
-      <w:r>
-        <w:rPr>
-          <w:lang w:val="en-US"/>
-        </w:rPr>
-        <w:t>redButtonIndex</w:t>
-      </w:r>
-      <w:proofErr w:type="spellEnd"/>
-      <w:r>
-        <w:rPr>
-          <w:lang w:val="en-US"/>
-        </w:rPr>
-        <w:t>)</w:t>
-      </w:r>
-    </w:p>
-    <w:p>
-      <w:pPr>
-        <w:pStyle w:val="af"/>
-        <w:rPr>
-          <w:lang w:val="en-US"/>
-        </w:rPr>
-      </w:pPr>
-      <w:r>
-        <w:rPr>
-          <w:lang w:val="en-US"/>
-        </w:rPr>
-        <w:t xml:space="preserve">            </w:t>
-      </w:r>
-      <w:proofErr w:type="spellStart"/>
-      <w:r>
-        <w:rPr>
-          <w:lang w:val="en-US"/>
-        </w:rPr>
-        <w:t>oldBtn.changeColor</w:t>
-      </w:r>
-      <w:proofErr w:type="spellEnd"/>
-      <w:r>
-        <w:rPr>
-          <w:lang w:val="en-US"/>
-        </w:rPr>
-        <w:t>(</w:t>
-      </w:r>
-      <w:proofErr w:type="spellStart"/>
-      <w:r>
-        <w:rPr>
-          <w:lang w:val="en-US"/>
-        </w:rPr>
-        <w:t>oldBtn.defaultColor</w:t>
-      </w:r>
-      <w:proofErr w:type="spellEnd"/>
-      <w:r>
-        <w:rPr>
-          <w:lang w:val="en-US"/>
-        </w:rPr>
-        <w:t>)</w:t>
-      </w:r>
-    </w:p>
-    <w:p>
-      <w:pPr>
-        <w:pStyle w:val="af"/>
-        <w:rPr>
-          <w:lang w:val="en-US"/>
-        </w:rPr>
-      </w:pPr>
-    </w:p>
-    <w:p>
-      <w:pPr>
-        <w:pStyle w:val="af"/>
-        <w:rPr>
-          <w:lang w:val="en-US"/>
-        </w:rPr>
-      </w:pPr>
-      <w:r>
-        <w:rPr>
-          <w:lang w:val="en-US"/>
-        </w:rPr>
-        <w:t xml:space="preserve">            // </w:t>
-      </w:r>
-      <w:r>
-        <w:t>обновить</w:t>
-      </w:r>
-      <w:r>
-        <w:rPr>
-          <w:lang w:val="en-US"/>
-        </w:rPr>
-        <w:t xml:space="preserve"> </w:t>
-      </w:r>
-      <w:r>
-        <w:t>индекс</w:t>
-      </w:r>
-      <w:r>
-        <w:rPr>
-          <w:lang w:val="en-US"/>
-        </w:rPr>
-        <w:t xml:space="preserve"> </w:t>
-      </w:r>
-      <w:r>
-        <w:t>активной</w:t>
-      </w:r>
-      <w:r>
-        <w:rPr>
-          <w:lang w:val="en-US"/>
-        </w:rPr>
-        <w:t xml:space="preserve"> </w:t>
-      </w:r>
-      <w:r>
-        <w:t>кнопки</w:t>
-      </w:r>
-    </w:p>
-    <w:p>
-      <w:pPr>
-        <w:pStyle w:val="af"/>
-        <w:rPr>
-          <w:lang w:val="en-US"/>
-        </w:rPr>
-      </w:pPr>
-      <w:r>
-        <w:rPr>
-          <w:lang w:val="en-US"/>
-        </w:rPr>
-        <w:t xml:space="preserve">            </w:t>
-      </w:r>
-      <w:proofErr w:type="spellStart"/>
-      <w:r>
-        <w:rPr>
-          <w:lang w:val="en-US"/>
-        </w:rPr>
-        <w:t>redButtonIndex</w:t>
-      </w:r>
-      <w:proofErr w:type="spellEnd"/>
-      <w:r>
-        <w:rPr>
-          <w:lang w:val="en-US"/>
-        </w:rPr>
-        <w:t xml:space="preserve"> = </w:t>
-      </w:r>
-      <w:proofErr w:type="spellStart"/>
-      <w:proofErr w:type="gramStart"/>
-      <w:r>
-        <w:rPr>
-          <w:lang w:val="en-US"/>
-        </w:rPr>
-        <w:t>controller.redButtonIndex</w:t>
-      </w:r>
-      <w:proofErr w:type="spellEnd"/>
-      <w:proofErr w:type="gramEnd"/>
-    </w:p>
-    <w:p>
-      <w:pPr>
-        <w:pStyle w:val="af"/>
-        <w:rPr>
-          <w:lang w:val="en-US"/>
-        </w:rPr>
-      </w:pPr>
-    </w:p>
-    <w:p>
-      <w:pPr>
-        <w:pStyle w:val="af"/>
-        <w:rPr>
-          <w:lang w:val="en-US"/>
-        </w:rPr>
-      </w:pPr>
-      <w:r>
-        <w:rPr>
-          <w:lang w:val="en-US"/>
-        </w:rPr>
-        <w:t xml:space="preserve">            // </w:t>
-      </w:r>
-      <w:r>
-        <w:t>новой</w:t>
-      </w:r>
-      <w:r>
-        <w:rPr>
-          <w:lang w:val="en-US"/>
-        </w:rPr>
-        <w:t xml:space="preserve"> </w:t>
-      </w:r>
-      <w:r>
-        <w:t>активной</w:t>
-      </w:r>
-      <w:r>
-        <w:rPr>
-          <w:lang w:val="en-US"/>
-        </w:rPr>
-        <w:t xml:space="preserve"> </w:t>
-      </w:r>
-      <w:r>
-        <w:t>кнопке</w:t>
-      </w:r>
-      <w:r>
-        <w:rPr>
-          <w:lang w:val="en-US"/>
-        </w:rPr>
-        <w:t xml:space="preserve"> </w:t>
-      </w:r>
-      <w:r>
-        <w:t>дать</w:t>
-      </w:r>
-      <w:r>
-        <w:rPr>
-          <w:lang w:val="en-US"/>
-        </w:rPr>
-        <w:t xml:space="preserve"> </w:t>
-      </w:r>
-      <w:r>
-        <w:t>активный</w:t>
-      </w:r>
-      <w:r>
-        <w:rPr>
-          <w:lang w:val="en-US"/>
-        </w:rPr>
-        <w:t xml:space="preserve"> </w:t>
-      </w:r>
-      <w:r>
-        <w:t>цвет</w:t>
-      </w:r>
-    </w:p>
-    <w:p>
-      <w:pPr>
-        <w:pStyle w:val="af"/>
-        <w:rPr>
-          <w:lang w:val="en-US"/>
-        </w:rPr>
-      </w:pPr>
-      <w:r>
-        <w:rPr>
-          <w:lang w:val="en-US"/>
-        </w:rPr>
-        <w:t xml:space="preserve">            var </w:t>
-      </w:r>
-      <w:proofErr w:type="spellStart"/>
-      <w:r>
-        <w:rPr>
-          <w:lang w:val="en-US"/>
-        </w:rPr>
-        <w:t>newBtn</w:t>
-      </w:r>
-      <w:proofErr w:type="spellEnd"/>
-      <w:r>
-        <w:rPr>
-          <w:lang w:val="en-US"/>
-        </w:rPr>
-        <w:t xml:space="preserve"> = </w:t>
-      </w:r>
-      <w:proofErr w:type="spellStart"/>
-      <w:proofErr w:type="gramStart"/>
-      <w:r>
-        <w:rPr>
-          <w:lang w:val="en-US"/>
-        </w:rPr>
-        <w:t>repeater.itemAt</w:t>
-      </w:r>
-      <w:proofErr w:type="spellEnd"/>
-      <w:proofErr w:type="gramEnd"/>
-      <w:r>
-        <w:rPr>
-          <w:lang w:val="en-US"/>
-        </w:rPr>
-        <w:t>(</w:t>
-      </w:r>
-      <w:proofErr w:type="spellStart"/>
-      <w:r>
-        <w:rPr>
-          <w:lang w:val="en-US"/>
-        </w:rPr>
-        <w:t>redButtonIndex</w:t>
-      </w:r>
-      <w:proofErr w:type="spellEnd"/>
-      <w:r>
-        <w:rPr>
-          <w:lang w:val="en-US"/>
-        </w:rPr>
-        <w:t>)</w:t>
-      </w:r>
-    </w:p>
-    <w:p>
-      <w:pPr>
-        <w:pStyle w:val="af"/>
-      </w:pPr>
-      <w:r>
-        <w:rPr>
-          <w:lang w:val="en-US"/>
-        </w:rPr>
-        <w:t xml:space="preserve">            </w:t>
-      </w:r>
-      <w:proofErr w:type="spellStart"/>
-      <w:r>
-        <w:t>newBtn.changeColor</w:t>
-      </w:r>
-      <w:proofErr w:type="spellEnd"/>
-      <w:r>
-        <w:t>(</w:t>
-      </w:r>
-      <w:proofErr w:type="spellStart"/>
-      <w:r>
-        <w:t>newBtn.pressedColor</w:t>
-      </w:r>
-      <w:proofErr w:type="spellEnd"/>
-      <w:r>
-        <w:t>)</w:t>
-      </w:r>
-    </w:p>
-    <w:p>
-      <w:pPr>
-        <w:pStyle w:val="af"/>
-      </w:pPr>
-      <w:r>
+      <w:r>
+        <w:rPr>
+          <w:lang w:val="en-US"/>
+        </w:rPr>
+        <w:t>newBtn.changeColor(newBtn.pressedColor)</w:t>
+      </w:r>
+    </w:p>
+    <w:p>
+      <w:pPr>
+        <w:pStyle w:val="af"/>
+        <w:rPr>
+          <w:lang w:val="en-US"/>
+        </w:rPr>
+      </w:pPr>
+      <w:r>
+        <w:rPr>
+          <w:lang w:val="en-US"/>
+        </w:rPr>
         <w:lastRenderedPageBreak/>
         <w:t xml:space="preserve">        }</w:t>
       </w:r>
@@ -8958,16 +9162,28 @@
     <w:p>
       <w:pPr>
         <w:pStyle w:val="af"/>
-      </w:pPr>
-      <w:r>
+        <w:rPr>
+          <w:lang w:val="en-US"/>
+        </w:rPr>
+      </w:pPr>
+      <w:r>
+        <w:rPr>
+          <w:lang w:val="en-US"/>
+        </w:rPr>
         <w:t xml:space="preserve">    }</w:t>
       </w:r>
     </w:p>
     <w:p>
       <w:pPr>
         <w:pStyle w:val="af"/>
-      </w:pPr>
-      <w:r>
+        <w:rPr>
+          <w:lang w:val="en-US"/>
+        </w:rPr>
+      </w:pPr>
+      <w:r>
+        <w:rPr>
+          <w:lang w:val="en-US"/>
+        </w:rPr>
         <w:t>}</w:t>
       </w:r>
     </w:p>
@@ -8980,7 +9196,52 @@
     </w:p>
     <w:p>
       <w:r>
-        <w:t xml:space="preserve">Наконец, программа была запущена (рисунок 4.3). Перемещение красного цвета между кнопками осталось неизменным с прошлой лабораторной, однако теперь появилась возможность сохранять состояние в файле </w:t>
+        <w:t>Наконец</w:t>
+      </w:r>
+      <w:r>
+        <w:rPr>
+          <w:lang w:val="en-US"/>
+        </w:rPr>
+        <w:t xml:space="preserve">, </w:t>
+      </w:r>
+      <w:r>
+        <w:t>программа</w:t>
+      </w:r>
+      <w:r>
+        <w:rPr>
+          <w:lang w:val="en-US"/>
+        </w:rPr>
+        <w:t xml:space="preserve"> </w:t>
+      </w:r>
+      <w:r>
+        <w:t>была</w:t>
+      </w:r>
+      <w:r>
+        <w:rPr>
+          <w:lang w:val="en-US"/>
+        </w:rPr>
+        <w:t xml:space="preserve"> </w:t>
+      </w:r>
+      <w:r>
+        <w:t>запущена</w:t>
+      </w:r>
+      <w:r>
+        <w:rPr>
+          <w:lang w:val="en-US"/>
+        </w:rPr>
+        <w:t xml:space="preserve"> (</w:t>
+      </w:r>
+      <w:r>
+        <w:t>рисунок</w:t>
+      </w:r>
+      <w:r>
+        <w:rPr>
+          <w:lang w:val="en-US"/>
+        </w:rPr>
+        <w:t xml:space="preserve"> 4.3). </w:t>
+      </w:r>
+      <w:r>
+        <w:t xml:space="preserve">Перемещение красного цвета между кнопками осталось неизменным с прошлой лабораторной, однако теперь появилась возможность сохранять состояние в файле </w:t>
       </w:r>
       <w:proofErr w:type="spellStart"/>
       <w:r>
@@ -9143,9 +9404,6 @@
       <w:pPr>
         <w:ind w:firstLine="0"/>
         <w:jc w:val="center"/>
-        <w:rPr>
-          <w:lang w:val="en-US"/>
-        </w:rPr>
       </w:pPr>
     </w:p>
     <w:p>
@@ -9165,8 +9423,8 @@
           <w:noProof/>
         </w:rPr>
         <w:drawing>
-          <wp:inline distT="0" distB="0" distL="0" distR="0" wp14:anchorId="1FC159D2" wp14:editId="175394DD">
-            <wp:extent cx="5842000" cy="819682"/>
+          <wp:inline distT="0" distB="0" distL="0" distR="0" wp14:anchorId="1FC159D2" wp14:editId="0A1892AF">
+            <wp:extent cx="5279412" cy="740746"/>
             <wp:effectExtent l="0" t="0" r="0" b="0"/>
             <wp:docPr id="504108833" name="Рисунок 1"/>
             <wp:cNvGraphicFramePr>
@@ -9188,7 +9446,7 @@
                   <pic:spPr>
                     <a:xfrm>
                       <a:off x="0" y="0"/>
-                      <a:ext cx="5858318" cy="821971"/>
+                      <a:ext cx="5346930" cy="750219"/>
                     </a:xfrm>
                     <a:prstGeom prst="rect">
                       <a:avLst/>
@@ -9249,28 +9507,8 @@
     </w:p>
     <w:p/>
     <w:p>
-      <w:pPr>
-        <w:rPr>
-          <w:lang w:val="en-US"/>
-        </w:rPr>
-      </w:pPr>
-      <w:r>
-        <w:t>В ходе работы был изучен способ интеграции C++ кода с</w:t>
-      </w:r>
-      <w:r>
-        <w:t>о средой</w:t>
-      </w:r>
-      <w:r>
-        <w:t xml:space="preserve"> QML. Данный метод построения приложений </w:t>
-      </w:r>
-      <w:r>
-        <w:t>показал свою эффективность</w:t>
-      </w:r>
-      <w:r>
-        <w:t xml:space="preserve"> в случаях</w:t>
-      </w:r>
-      <w:r>
-        <w:t xml:space="preserve">, где необходимо передать часть функциональности окружения </w:t>
+      <w:r>
+        <w:t xml:space="preserve">В ходе работы был изучен способ интеграции C++ кода со средой QML. Данный метод построения приложений показал свою эффективность в случаях, где необходимо передать часть функциональности окружения </w:t>
       </w:r>
       <w:r>
         <w:rPr>

</xml_diff>